<commit_message>
Updated draft for final report
</commit_message>
<xml_diff>
--- a/final_project/docs/FinalReport.docx
+++ b/final_project/docs/FinalReport.docx
@@ -41,30 +41,37 @@
           <w:rFonts w:ascii="Times New Roman" w:hAnsi="Times New Roman" w:cs="Times New Roman" w:hint="eastAsia"/>
           <w:sz w:val="24"/>
         </w:rPr>
-        <w:t xml:space="preserve">Hyun </w:t>
-      </w:r>
-      <w:proofErr w:type="spellStart"/>
+        <w:t>Hyun Joon Cho</w:t>
+      </w:r>
+      <w:r>
+        <w:rPr>
+          <w:rFonts w:ascii="Times New Roman" w:hAnsi="Times New Roman" w:cs="Times New Roman"/>
+          <w:sz w:val="24"/>
+        </w:rPr>
+        <w:t xml:space="preserve"> (hcho34)</w:t>
+      </w:r>
+    </w:p>
+    <w:p>
+      <w:pPr>
+        <w:jc w:val="center"/>
+        <w:rPr>
+          <w:rFonts w:ascii="Times New Roman" w:hAnsi="Times New Roman" w:cs="Times New Roman"/>
+          <w:sz w:val="24"/>
+        </w:rPr>
+      </w:pPr>
       <w:r>
         <w:rPr>
           <w:rFonts w:ascii="Times New Roman" w:hAnsi="Times New Roman" w:cs="Times New Roman" w:hint="eastAsia"/>
           <w:sz w:val="24"/>
         </w:rPr>
-        <w:t>Joon</w:t>
-      </w:r>
-      <w:proofErr w:type="spellEnd"/>
-      <w:r>
-        <w:rPr>
-          <w:rFonts w:ascii="Times New Roman" w:hAnsi="Times New Roman" w:cs="Times New Roman" w:hint="eastAsia"/>
-          <w:sz w:val="24"/>
-        </w:rPr>
-        <w:t xml:space="preserve"> Cho</w:t>
-      </w:r>
-      <w:r>
-        <w:rPr>
-          <w:rFonts w:ascii="Times New Roman" w:hAnsi="Times New Roman" w:cs="Times New Roman"/>
-          <w:sz w:val="24"/>
-        </w:rPr>
-        <w:t xml:space="preserve"> (hcho34)</w:t>
+        <w:t>S</w:t>
+      </w:r>
+      <w:r>
+        <w:rPr>
+          <w:rFonts w:ascii="Times New Roman" w:hAnsi="Times New Roman" w:cs="Times New Roman"/>
+          <w:sz w:val="24"/>
+        </w:rPr>
+        <w:t>anghyun Choi (schoi60)</w:t>
       </w:r>
     </w:p>
     <w:p>
@@ -75,35 +82,12 @@
           <w:sz w:val="24"/>
         </w:rPr>
       </w:pPr>
-      <w:r>
-        <w:rPr>
-          <w:rFonts w:ascii="Times New Roman" w:hAnsi="Times New Roman" w:cs="Times New Roman" w:hint="eastAsia"/>
-          <w:sz w:val="24"/>
-        </w:rPr>
-        <w:t>S</w:t>
-      </w:r>
-      <w:r>
-        <w:rPr>
-          <w:rFonts w:ascii="Times New Roman" w:hAnsi="Times New Roman" w:cs="Times New Roman"/>
-          <w:sz w:val="24"/>
-        </w:rPr>
-        <w:t>anghyun Choi (schoi60)</w:t>
-      </w:r>
     </w:p>
     <w:p>
       <w:pPr>
         <w:jc w:val="center"/>
         <w:rPr>
           <w:rFonts w:ascii="Times New Roman" w:hAnsi="Times New Roman" w:cs="Times New Roman"/>
-          <w:sz w:val="24"/>
-        </w:rPr>
-      </w:pPr>
-    </w:p>
-    <w:p>
-      <w:pPr>
-        <w:jc w:val="center"/>
-        <w:rPr>
-          <w:rFonts w:ascii="Times New Roman" w:hAnsi="Times New Roman" w:cs="Times New Roman" w:hint="eastAsia"/>
           <w:sz w:val="24"/>
         </w:rPr>
       </w:pPr>
@@ -374,17 +358,8 @@
           <w:rFonts w:ascii="Times New Roman" w:hAnsi="Times New Roman" w:cs="Times New Roman"/>
           <w:sz w:val="24"/>
         </w:rPr>
-        <w:t xml:space="preserve">, applicants may seek information about currently enrolled students to view their achievements at the time of admission and, by visiting popular websites such as </w:t>
-      </w:r>
-      <w:proofErr w:type="spellStart"/>
-      <w:r>
-        <w:rPr>
-          <w:rFonts w:ascii="Times New Roman" w:hAnsi="Times New Roman" w:cs="Times New Roman"/>
-          <w:sz w:val="24"/>
-        </w:rPr>
-        <w:t>GradCafe</w:t>
-      </w:r>
-      <w:proofErr w:type="spellEnd"/>
+        <w:t>, applicants may seek information about currently enrolled students to view their achievements at the time of admission and, by visiting popular websites such as GradCafe</w:t>
+      </w:r>
       <w:r>
         <w:rPr>
           <w:rFonts w:ascii="Times New Roman" w:hAnsi="Times New Roman" w:cs="Times New Roman"/>
@@ -558,17 +533,17 @@
         </w:numPr>
         <w:ind w:leftChars="0"/>
         <w:rPr>
+          <w:rFonts w:ascii="Times New Roman" w:hAnsi="Times New Roman" w:cs="Times New Roman"/>
+          <w:b/>
+          <w:sz w:val="24"/>
+        </w:rPr>
+      </w:pPr>
+      <w:r>
+        <w:rPr>
           <w:rFonts w:ascii="Times New Roman" w:hAnsi="Times New Roman" w:cs="Times New Roman" w:hint="eastAsia"/>
           <w:b/>
           <w:sz w:val="24"/>
         </w:rPr>
-      </w:pPr>
-      <w:r>
-        <w:rPr>
-          <w:rFonts w:ascii="Times New Roman" w:hAnsi="Times New Roman" w:cs="Times New Roman" w:hint="eastAsia"/>
-          <w:b/>
-          <w:sz w:val="24"/>
-        </w:rPr>
         <w:lastRenderedPageBreak/>
         <w:t>Features</w:t>
       </w:r>
@@ -641,21 +616,7 @@
           <w:rFonts w:ascii="Times New Roman" w:hAnsi="Times New Roman" w:cs="Times New Roman"/>
           <w:sz w:val="24"/>
         </w:rPr>
-        <w:t>By running the main script (i.e. GradInfo.py), users can interactively query the information they need as shown in figure 1. S</w:t>
-      </w:r>
-      <w:r>
-        <w:rPr>
-          <w:rFonts w:ascii="Times New Roman" w:hAnsi="Times New Roman" w:cs="Times New Roman"/>
-          <w:sz w:val="24"/>
-        </w:rPr>
-        <w:t>ubsequent sections</w:t>
-      </w:r>
-      <w:r>
-        <w:rPr>
-          <w:rFonts w:ascii="Times New Roman" w:hAnsi="Times New Roman" w:cs="Times New Roman"/>
-          <w:sz w:val="24"/>
-        </w:rPr>
-        <w:t xml:space="preserve"> explain each individual feature in more detail.</w:t>
+        <w:t>By running the main script (i.e. GradInfo.py), users can interactively query the information they need as shown in figure 1. Subsequent sections explain each individual feature in more detail.</w:t>
       </w:r>
     </w:p>
     <w:p>
@@ -904,7 +865,7 @@
       <w:pPr>
         <w:jc w:val="center"/>
         <w:rPr>
-          <w:rFonts w:ascii="Times New Roman" w:hAnsi="Times New Roman" w:cs="Times New Roman" w:hint="eastAsia"/>
+          <w:rFonts w:ascii="Times New Roman" w:hAnsi="Times New Roman" w:cs="Times New Roman"/>
           <w:sz w:val="22"/>
         </w:rPr>
       </w:pPr>
@@ -1047,7 +1008,6 @@
           <w:sz w:val="24"/>
         </w:rPr>
       </w:pPr>
-      <w:proofErr w:type="gramStart"/>
       <w:r>
         <w:rPr>
           <w:rFonts w:ascii="Times New Roman" w:hAnsi="Times New Roman" w:cs="Times New Roman"/>
@@ -1062,7 +1022,6 @@
         </w:rPr>
         <w:t>esearch</w:t>
       </w:r>
-      <w:proofErr w:type="gramEnd"/>
       <w:r>
         <w:rPr>
           <w:rFonts w:ascii="Times New Roman" w:hAnsi="Times New Roman" w:cs="Times New Roman"/>
@@ -1147,23 +1106,7 @@
                 <w:rFonts w:ascii="Times New Roman" w:hAnsi="Times New Roman" w:cs="Times New Roman"/>
                 <w:sz w:val="24"/>
               </w:rPr>
-              <w:t xml:space="preserve">1. </w:t>
-            </w:r>
-            <w:proofErr w:type="spellStart"/>
-            <w:r>
-              <w:rPr>
-                <w:rFonts w:ascii="Times New Roman" w:hAnsi="Times New Roman" w:cs="Times New Roman"/>
-                <w:sz w:val="24"/>
-              </w:rPr>
-              <w:t>Yanif</w:t>
-            </w:r>
-            <w:proofErr w:type="spellEnd"/>
-            <w:r>
-              <w:rPr>
-                <w:rFonts w:ascii="Times New Roman" w:hAnsi="Times New Roman" w:cs="Times New Roman"/>
-                <w:sz w:val="24"/>
-              </w:rPr>
-              <w:t xml:space="preserve"> Ahmad</w:t>
+              <w:t>1. Yanif Ahmad</w:t>
             </w:r>
           </w:p>
           <w:p>
@@ -1226,40 +1169,22 @@
                 <w:rFonts w:ascii="Times New Roman" w:hAnsi="Times New Roman" w:cs="Times New Roman"/>
                 <w:sz w:val="24"/>
               </w:rPr>
-              <w:t xml:space="preserve">35. David </w:t>
-            </w:r>
-            <w:proofErr w:type="spellStart"/>
-            <w:r>
+              <w:t>35. David Yarowsky</w:t>
+            </w:r>
+          </w:p>
+          <w:p>
+            <w:pPr>
               <w:rPr>
                 <w:rFonts w:ascii="Times New Roman" w:hAnsi="Times New Roman" w:cs="Times New Roman"/>
                 <w:sz w:val="24"/>
               </w:rPr>
-              <w:t>Yarowsky</w:t>
-            </w:r>
-            <w:proofErr w:type="spellEnd"/>
-          </w:p>
-          <w:p>
-            <w:pPr>
+            </w:pPr>
+            <w:r>
               <w:rPr>
                 <w:rFonts w:ascii="Times New Roman" w:hAnsi="Times New Roman" w:cs="Times New Roman"/>
                 <w:sz w:val="24"/>
               </w:rPr>
-            </w:pPr>
-            <w:proofErr w:type="spellStart"/>
-            <w:r>
-              <w:rPr>
-                <w:rFonts w:ascii="Times New Roman" w:hAnsi="Times New Roman" w:cs="Times New Roman"/>
-                <w:sz w:val="24"/>
-              </w:rPr>
-              <w:t>Yarowsky’s</w:t>
-            </w:r>
-            <w:proofErr w:type="spellEnd"/>
-            <w:r>
-              <w:rPr>
-                <w:rFonts w:ascii="Times New Roman" w:hAnsi="Times New Roman" w:cs="Times New Roman"/>
-                <w:sz w:val="24"/>
-              </w:rPr>
-              <w:t xml:space="preserve"> research focuses on word sense disambiguation, minimally supervised induction algorithms in NLP, and multilingual natural language processing. He earned his bachelor’s (’87) in computer science at Harvard University and his master’s (’93) and Ph.D. (’96) in computer and information science at the University of Pennsylvania.</w:t>
+              <w:t>Yarowsky’s research focuses on word sense disambiguation, minimally supervised induction algorithms in NLP, and multilingual natural language processing. He earned his bachelor’s (’87) in computer science at Harvard University and his master’s (’93) and Ph.D. (’96) in computer and information science at the University of Pennsylvania.</w:t>
             </w:r>
           </w:p>
           <w:p>
@@ -1293,7 +1218,7 @@
     <w:p>
       <w:pPr>
         <w:rPr>
-          <w:rFonts w:ascii="Times New Roman" w:hAnsi="Times New Roman" w:cs="Times New Roman" w:hint="eastAsia"/>
+          <w:rFonts w:ascii="Times New Roman" w:hAnsi="Times New Roman" w:cs="Times New Roman"/>
           <w:sz w:val="24"/>
         </w:rPr>
       </w:pPr>
@@ -1337,19 +1262,395 @@
       </w:pPr>
       <w:r>
         <w:rPr>
-          <w:rFonts w:ascii="Times New Roman" w:hAnsi="Times New Roman" w:cs="Times New Roman"/>
-          <w:sz w:val="24"/>
-        </w:rPr>
-        <w:t>…</w:t>
-      </w:r>
-    </w:p>
-    <w:p>
-      <w:pPr>
-        <w:rPr>
           <w:rFonts w:ascii="Times New Roman" w:hAnsi="Times New Roman" w:cs="Times New Roman" w:hint="eastAsia"/>
           <w:sz w:val="24"/>
         </w:rPr>
-      </w:pPr>
+        <w:t xml:space="preserve">Unlike the </w:t>
+      </w:r>
+      <w:r>
+        <w:rPr>
+          <w:rFonts w:ascii="Times New Roman" w:hAnsi="Times New Roman" w:cs="Times New Roman"/>
+          <w:sz w:val="24"/>
+        </w:rPr>
+        <w:t>list of faculty members for a school</w:t>
+      </w:r>
+      <w:r>
+        <w:rPr>
+          <w:rFonts w:ascii="Times New Roman" w:hAnsi="Times New Roman" w:cs="Times New Roman"/>
+          <w:sz w:val="24"/>
+        </w:rPr>
+        <w:t xml:space="preserve"> </w:t>
+      </w:r>
+      <w:r>
+        <w:rPr>
+          <w:rFonts w:ascii="Times New Roman" w:hAnsi="Times New Roman" w:cs="Times New Roman"/>
+          <w:sz w:val="24"/>
+        </w:rPr>
+        <w:t xml:space="preserve">(and department), the list of current students for a school (and department) is rarely </w:t>
+      </w:r>
+      <w:r>
+        <w:rPr>
+          <w:rFonts w:ascii="Times New Roman" w:hAnsi="Times New Roman" w:cs="Times New Roman"/>
+          <w:sz w:val="24"/>
+        </w:rPr>
+        <w:t xml:space="preserve">shown or visible </w:t>
+      </w:r>
+      <w:r>
+        <w:rPr>
+          <w:rFonts w:ascii="Times New Roman" w:hAnsi="Times New Roman" w:cs="Times New Roman"/>
+          <w:sz w:val="24"/>
+        </w:rPr>
+        <w:t xml:space="preserve">in a </w:t>
+      </w:r>
+      <w:r>
+        <w:rPr>
+          <w:rFonts w:ascii="Times New Roman" w:hAnsi="Times New Roman" w:cs="Times New Roman"/>
+          <w:sz w:val="24"/>
+        </w:rPr>
+        <w:t>single web</w:t>
+      </w:r>
+      <w:r>
+        <w:rPr>
+          <w:rFonts w:ascii="Times New Roman" w:hAnsi="Times New Roman" w:cs="Times New Roman"/>
+          <w:sz w:val="24"/>
+        </w:rPr>
+        <w:t xml:space="preserve">page. </w:t>
+      </w:r>
+      <w:r>
+        <w:rPr>
+          <w:rFonts w:ascii="Times New Roman" w:hAnsi="Times New Roman" w:cs="Times New Roman"/>
+          <w:sz w:val="24"/>
+        </w:rPr>
+        <w:t>Although s</w:t>
+      </w:r>
+      <w:r>
+        <w:rPr>
+          <w:rFonts w:ascii="Times New Roman" w:hAnsi="Times New Roman" w:cs="Times New Roman"/>
+          <w:sz w:val="24"/>
+        </w:rPr>
+        <w:t xml:space="preserve">ome schools </w:t>
+      </w:r>
+      <w:r>
+        <w:rPr>
+          <w:rFonts w:ascii="Times New Roman" w:hAnsi="Times New Roman" w:cs="Times New Roman"/>
+          <w:sz w:val="24"/>
+        </w:rPr>
+        <w:t>ha</w:t>
+      </w:r>
+      <w:r>
+        <w:rPr>
+          <w:rFonts w:ascii="Times New Roman" w:hAnsi="Times New Roman" w:cs="Times New Roman"/>
+          <w:sz w:val="24"/>
+        </w:rPr>
+        <w:t xml:space="preserve">ve the </w:t>
+      </w:r>
+      <w:r>
+        <w:rPr>
+          <w:rFonts w:ascii="Times New Roman" w:hAnsi="Times New Roman" w:cs="Times New Roman"/>
+          <w:sz w:val="24"/>
+        </w:rPr>
+        <w:t>list of student names</w:t>
+      </w:r>
+      <w:r>
+        <w:rPr>
+          <w:rFonts w:ascii="Times New Roman" w:hAnsi="Times New Roman" w:cs="Times New Roman"/>
+          <w:sz w:val="24"/>
+        </w:rPr>
+        <w:t xml:space="preserve">, a few personal websites, and contact information, </w:t>
+      </w:r>
+      <w:r>
+        <w:rPr>
+          <w:rFonts w:ascii="Times New Roman" w:hAnsi="Times New Roman" w:cs="Times New Roman"/>
+          <w:sz w:val="24"/>
+        </w:rPr>
+        <w:t>the</w:t>
+      </w:r>
+      <w:r>
+        <w:rPr>
+          <w:rFonts w:ascii="Times New Roman" w:hAnsi="Times New Roman" w:cs="Times New Roman"/>
+          <w:sz w:val="24"/>
+        </w:rPr>
+        <w:t xml:space="preserve"> majority of schools do not have such information. So instead we have come up with a different approach to gather student information. Since we think that the user of our program, potential applicants to graduate s</w:t>
+      </w:r>
+      <w:r>
+        <w:rPr>
+          <w:rFonts w:ascii="Times New Roman" w:hAnsi="Times New Roman" w:cs="Times New Roman"/>
+          <w:sz w:val="24"/>
+        </w:rPr>
+        <w:t>chools</w:t>
+      </w:r>
+      <w:r>
+        <w:rPr>
+          <w:rFonts w:ascii="Times New Roman" w:hAnsi="Times New Roman" w:cs="Times New Roman"/>
+          <w:sz w:val="24"/>
+        </w:rPr>
+        <w:t>, will be more interested in knowing what current graduate students of inquired school and department have done</w:t>
+      </w:r>
+      <w:r>
+        <w:rPr>
+          <w:rFonts w:ascii="Times New Roman" w:hAnsi="Times New Roman" w:cs="Times New Roman"/>
+          <w:sz w:val="24"/>
+        </w:rPr>
+        <w:t xml:space="preserve"> in the</w:t>
+      </w:r>
+      <w:r>
+        <w:rPr>
+          <w:rFonts w:ascii="Times New Roman" w:hAnsi="Times New Roman" w:cs="Times New Roman"/>
+          <w:sz w:val="24"/>
+        </w:rPr>
+        <w:t xml:space="preserve"> past and are doing </w:t>
+      </w:r>
+      <w:r>
+        <w:rPr>
+          <w:rFonts w:ascii="Times New Roman" w:hAnsi="Times New Roman" w:cs="Times New Roman"/>
+          <w:sz w:val="24"/>
+        </w:rPr>
+        <w:t xml:space="preserve">currently rather than just a name, this feature provides a summary of the current students. </w:t>
+      </w:r>
+    </w:p>
+    <w:p>
+      <w:pPr>
+        <w:rPr>
+          <w:rFonts w:ascii="Times New Roman" w:hAnsi="Times New Roman" w:cs="Times New Roman"/>
+          <w:sz w:val="24"/>
+        </w:rPr>
+      </w:pPr>
+      <w:r>
+        <w:rPr>
+          <w:rFonts w:ascii="Times New Roman" w:hAnsi="Times New Roman" w:cs="Times New Roman"/>
+          <w:sz w:val="24"/>
+        </w:rPr>
+        <w:t xml:space="preserve">This feature uses </w:t>
+      </w:r>
+      <w:r>
+        <w:rPr>
+          <w:rFonts w:ascii="Times New Roman" w:hAnsi="Times New Roman" w:cs="Times New Roman"/>
+          <w:sz w:val="24"/>
+        </w:rPr>
+        <w:t>I</w:t>
+      </w:r>
+      <w:r>
+        <w:rPr>
+          <w:rFonts w:ascii="Times New Roman" w:hAnsi="Times New Roman" w:cs="Times New Roman"/>
+          <w:sz w:val="24"/>
+        </w:rPr>
+        <w:t>ndeed</w:t>
+      </w:r>
+      <w:r>
+        <w:rPr>
+          <w:rFonts w:ascii="Times New Roman" w:hAnsi="Times New Roman" w:cs="Times New Roman"/>
+          <w:sz w:val="24"/>
+        </w:rPr>
+        <w:t>[</w:t>
+      </w:r>
+      <w:r>
+        <w:rPr>
+          <w:rFonts w:ascii="Times New Roman" w:hAnsi="Times New Roman" w:cs="Times New Roman"/>
+          <w:sz w:val="24"/>
+        </w:rPr>
+        <w:t xml:space="preserve">4], an online job search and post platform, </w:t>
+      </w:r>
+      <w:r>
+        <w:rPr>
+          <w:rFonts w:ascii="Times New Roman" w:hAnsi="Times New Roman" w:cs="Times New Roman"/>
+          <w:sz w:val="24"/>
+        </w:rPr>
+        <w:t xml:space="preserve">to gather publicly posted individual data. </w:t>
+      </w:r>
+      <w:r>
+        <w:rPr>
+          <w:rFonts w:ascii="Times New Roman" w:hAnsi="Times New Roman" w:cs="Times New Roman"/>
+          <w:sz w:val="24"/>
+        </w:rPr>
+        <w:t>When a user looks for students in a particular university and department, our program runs an internal query, {‘title’: ‘</w:t>
+      </w:r>
+      <w:r>
+        <w:rPr>
+          <w:rFonts w:ascii="Times New Roman" w:hAnsi="Times New Roman" w:cs="Times New Roman"/>
+          <w:sz w:val="24"/>
+        </w:rPr>
+        <w:t>P</w:t>
+      </w:r>
+      <w:r>
+        <w:rPr>
+          <w:rFonts w:ascii="Times New Roman" w:hAnsi="Times New Roman" w:cs="Times New Roman"/>
+          <w:sz w:val="24"/>
+        </w:rPr>
+        <w:t>h</w:t>
+      </w:r>
+      <w:r>
+        <w:rPr>
+          <w:rFonts w:ascii="Times New Roman" w:hAnsi="Times New Roman" w:cs="Times New Roman"/>
+          <w:sz w:val="24"/>
+        </w:rPr>
+        <w:t>D</w:t>
+      </w:r>
+      <w:r>
+        <w:rPr>
+          <w:rFonts w:ascii="Times New Roman" w:hAnsi="Times New Roman" w:cs="Times New Roman"/>
+          <w:sz w:val="24"/>
+        </w:rPr>
+        <w:t xml:space="preserve"> candidate’ + ‘school’: ‘school name’ + ‘fieldofstudy’: ‘department’}, </w:t>
+      </w:r>
+      <w:r>
+        <w:rPr>
+          <w:rFonts w:ascii="Times New Roman" w:hAnsi="Times New Roman" w:cs="Times New Roman" w:hint="eastAsia"/>
+          <w:sz w:val="24"/>
+        </w:rPr>
+        <w:t xml:space="preserve">on </w:t>
+      </w:r>
+      <w:r>
+        <w:rPr>
+          <w:rFonts w:ascii="Times New Roman" w:hAnsi="Times New Roman" w:cs="Times New Roman"/>
+          <w:sz w:val="24"/>
+        </w:rPr>
+        <w:t>I</w:t>
+      </w:r>
+      <w:r>
+        <w:rPr>
+          <w:rFonts w:ascii="Times New Roman" w:hAnsi="Times New Roman" w:cs="Times New Roman" w:hint="eastAsia"/>
+          <w:sz w:val="24"/>
+        </w:rPr>
+        <w:t>ndeed</w:t>
+      </w:r>
+      <w:r>
+        <w:rPr>
+          <w:rFonts w:ascii="Times New Roman" w:hAnsi="Times New Roman" w:cs="Times New Roman"/>
+          <w:sz w:val="24"/>
+        </w:rPr>
+        <w:t xml:space="preserve">. </w:t>
+      </w:r>
+      <w:r>
+        <w:rPr>
+          <w:rFonts w:ascii="Times New Roman" w:hAnsi="Times New Roman" w:cs="Times New Roman"/>
+          <w:sz w:val="24"/>
+        </w:rPr>
+        <w:t xml:space="preserve">Because of the limited number of resumes in a specific department of university, in the case where there is no information retrieved, the same </w:t>
+      </w:r>
+      <w:r>
+        <w:rPr>
+          <w:rFonts w:ascii="Times New Roman" w:hAnsi="Times New Roman" w:cs="Times New Roman"/>
+          <w:sz w:val="24"/>
+        </w:rPr>
+        <w:lastRenderedPageBreak/>
+        <w:t>query without the ‘fieldofstudy’ value will be run, and its result will be displayed to the user.</w:t>
+      </w:r>
+    </w:p>
+    <w:p>
+      <w:pPr>
+        <w:rPr>
+          <w:rFonts w:ascii="Times New Roman" w:hAnsi="Times New Roman" w:cs="Times New Roman"/>
+          <w:sz w:val="24"/>
+        </w:rPr>
+      </w:pPr>
+      <w:r>
+        <w:rPr>
+          <w:rFonts w:ascii="Times New Roman" w:hAnsi="Times New Roman" w:cs="Times New Roman"/>
+          <w:sz w:val="24"/>
+        </w:rPr>
+        <w:t>For example, once we query fo</w:t>
+      </w:r>
+      <w:r>
+        <w:rPr>
+          <w:rFonts w:ascii="Times New Roman" w:hAnsi="Times New Roman" w:cs="Times New Roman"/>
+          <w:sz w:val="24"/>
+        </w:rPr>
+        <w:t>r Johns Hopkin School of Medicine</w:t>
+      </w:r>
+      <w:r>
+        <w:rPr>
+          <w:rFonts w:ascii="Times New Roman" w:hAnsi="Times New Roman" w:cs="Times New Roman"/>
+          <w:sz w:val="24"/>
+        </w:rPr>
+        <w:t>, we obtain the following results:</w:t>
+      </w:r>
+    </w:p>
+    <w:p>
+      <w:pPr>
+        <w:jc w:val="center"/>
+        <w:rPr>
+          <w:rFonts w:ascii="Times New Roman" w:hAnsi="Times New Roman" w:cs="Times New Roman"/>
+          <w:sz w:val="24"/>
+        </w:rPr>
+      </w:pPr>
+      <w:r>
+        <w:rPr>
+          <w:rFonts w:ascii="Times New Roman" w:hAnsi="Times New Roman" w:cs="Times New Roman"/>
+          <w:noProof/>
+          <w:sz w:val="24"/>
+        </w:rPr>
+        <w:drawing>
+          <wp:inline distT="0" distB="0" distL="0" distR="0" wp14:anchorId="3E54A9BF" wp14:editId="5100E245">
+            <wp:extent cx="5706243" cy="4175760"/>
+            <wp:effectExtent l="0" t="0" r="8890" b="0"/>
+            <wp:docPr id="6" name="Picture 6"/>
+            <wp:cNvGraphicFramePr>
+              <a:graphicFrameLocks xmlns:a="http://schemas.openxmlformats.org/drawingml/2006/main" noChangeAspect="1"/>
+            </wp:cNvGraphicFramePr>
+            <a:graphic xmlns:a="http://schemas.openxmlformats.org/drawingml/2006/main">
+              <a:graphicData uri="http://schemas.openxmlformats.org/drawingml/2006/picture">
+                <pic:pic xmlns:pic="http://schemas.openxmlformats.org/drawingml/2006/picture">
+                  <pic:nvPicPr>
+                    <pic:cNvPr id="6" name="Student Info.png"/>
+                    <pic:cNvPicPr/>
+                  </pic:nvPicPr>
+                  <pic:blipFill rotWithShape="1">
+                    <a:blip r:embed="rId8">
+                      <a:extLst>
+                        <a:ext uri="{28A0092B-C50C-407E-A947-70E740481C1C}">
+                          <a14:useLocalDpi xmlns:a14="http://schemas.microsoft.com/office/drawing/2010/main" val="0"/>
+                        </a:ext>
+                      </a:extLst>
+                    </a:blip>
+                    <a:srcRect b="7936"/>
+                    <a:stretch/>
+                  </pic:blipFill>
+                  <pic:spPr bwMode="auto">
+                    <a:xfrm>
+                      <a:off x="0" y="0"/>
+                      <a:ext cx="5765633" cy="4219221"/>
+                    </a:xfrm>
+                    <a:prstGeom prst="rect">
+                      <a:avLst/>
+                    </a:prstGeom>
+                    <a:ln>
+                      <a:noFill/>
+                    </a:ln>
+                    <a:extLst>
+                      <a:ext uri="{53640926-AAD7-44D8-BBD7-CCE9431645EC}">
+                        <a14:shadowObscured xmlns:a14="http://schemas.microsoft.com/office/drawing/2010/main"/>
+                      </a:ext>
+                    </a:extLst>
+                  </pic:spPr>
+                </pic:pic>
+              </a:graphicData>
+            </a:graphic>
+          </wp:inline>
+        </w:drawing>
+      </w:r>
+    </w:p>
+    <w:p>
+      <w:pPr>
+        <w:jc w:val="center"/>
+        <w:rPr>
+          <w:rFonts w:ascii="Times New Roman" w:hAnsi="Times New Roman" w:cs="Times New Roman"/>
+          <w:sz w:val="24"/>
+        </w:rPr>
+      </w:pPr>
+      <w:r>
+        <w:rPr>
+          <w:rFonts w:ascii="Times New Roman" w:hAnsi="Times New Roman" w:cs="Times New Roman" w:hint="eastAsia"/>
+          <w:sz w:val="22"/>
+        </w:rPr>
+        <w:t>Figure 3</w:t>
+      </w:r>
+      <w:r>
+        <w:rPr>
+          <w:rFonts w:ascii="Times New Roman" w:hAnsi="Times New Roman" w:cs="Times New Roman"/>
+          <w:sz w:val="22"/>
+        </w:rPr>
+        <w:t>: Users can view current graduate students’ background information</w:t>
+      </w:r>
     </w:p>
     <w:p>
       <w:pPr>
@@ -1400,17 +1701,8 @@
           <w:rFonts w:ascii="Times New Roman" w:hAnsi="Times New Roman" w:cs="Times New Roman"/>
           <w:sz w:val="24"/>
         </w:rPr>
-        <w:t xml:space="preserve"> two popular websites, that we know of, where applicants share their admission results: </w:t>
-      </w:r>
-      <w:proofErr w:type="spellStart"/>
-      <w:r>
-        <w:rPr>
-          <w:rFonts w:ascii="Times New Roman" w:hAnsi="Times New Roman" w:cs="Times New Roman"/>
-          <w:sz w:val="24"/>
-        </w:rPr>
-        <w:t>GradCafe</w:t>
-      </w:r>
-      <w:proofErr w:type="spellEnd"/>
+        <w:t xml:space="preserve"> two popular websites, that we know of, where applicants share their admission results: GradCafe</w:t>
+      </w:r>
       <w:r>
         <w:rPr>
           <w:rFonts w:ascii="Times New Roman" w:hAnsi="Times New Roman" w:cs="Times New Roman"/>
@@ -1423,17 +1715,8 @@
           <w:rFonts w:ascii="Times New Roman" w:hAnsi="Times New Roman" w:cs="Times New Roman"/>
           <w:sz w:val="24"/>
         </w:rPr>
-        <w:t xml:space="preserve">, a U.S website, and </w:t>
-      </w:r>
-      <w:proofErr w:type="spellStart"/>
-      <w:r>
-        <w:rPr>
-          <w:rFonts w:ascii="Times New Roman" w:hAnsi="Times New Roman" w:cs="Times New Roman"/>
-          <w:sz w:val="24"/>
-        </w:rPr>
-        <w:t>GoHackers</w:t>
-      </w:r>
-      <w:proofErr w:type="spellEnd"/>
+        <w:t>, a U.S website, and GoHackers</w:t>
+      </w:r>
       <w:r>
         <w:rPr>
           <w:rFonts w:ascii="Times New Roman" w:hAnsi="Times New Roman" w:cs="Times New Roman"/>
@@ -1453,23 +1736,7 @@
           <w:rFonts w:ascii="Times New Roman" w:hAnsi="Times New Roman" w:cs="Times New Roman"/>
           <w:sz w:val="24"/>
         </w:rPr>
-        <w:t xml:space="preserve">Scraping </w:t>
-      </w:r>
-      <w:proofErr w:type="spellStart"/>
-      <w:r>
-        <w:rPr>
-          <w:rFonts w:ascii="Times New Roman" w:hAnsi="Times New Roman" w:cs="Times New Roman"/>
-          <w:sz w:val="24"/>
-        </w:rPr>
-        <w:t>GradCafe</w:t>
-      </w:r>
-      <w:proofErr w:type="spellEnd"/>
-      <w:r>
-        <w:rPr>
-          <w:rFonts w:ascii="Times New Roman" w:hAnsi="Times New Roman" w:cs="Times New Roman"/>
-          <w:sz w:val="24"/>
-        </w:rPr>
-        <w:t xml:space="preserve"> </w:t>
+        <w:t xml:space="preserve">Scraping GradCafe </w:t>
       </w:r>
       <w:r>
         <w:rPr>
@@ -1497,23 +1764,7 @@
           <w:rFonts w:ascii="Times New Roman" w:hAnsi="Times New Roman" w:cs="Times New Roman"/>
           <w:sz w:val="24"/>
         </w:rPr>
-        <w:t xml:space="preserve"> a table of structured set of data based on query parameters embedded in the URL. On the other hand, </w:t>
-      </w:r>
-      <w:proofErr w:type="spellStart"/>
-      <w:r>
-        <w:rPr>
-          <w:rFonts w:ascii="Times New Roman" w:hAnsi="Times New Roman" w:cs="Times New Roman"/>
-          <w:sz w:val="24"/>
-        </w:rPr>
-        <w:t>GoHackers</w:t>
-      </w:r>
-      <w:proofErr w:type="spellEnd"/>
-      <w:r>
-        <w:rPr>
-          <w:rFonts w:ascii="Times New Roman" w:hAnsi="Times New Roman" w:cs="Times New Roman"/>
-          <w:sz w:val="24"/>
-        </w:rPr>
-        <w:t xml:space="preserve"> </w:t>
+        <w:t xml:space="preserve"> a table of structured set of data based on query parameters embedded in the URL. On the other hand, GoHackers </w:t>
       </w:r>
       <w:r>
         <w:rPr>
@@ -1549,24 +1800,90 @@
           <w:rFonts w:ascii="Times New Roman" w:hAnsi="Times New Roman" w:cs="Times New Roman"/>
           <w:sz w:val="24"/>
         </w:rPr>
+        <w:t>For example, once we query for Johns Hopkin PhD program for math department, we obtain the following results:</w:t>
+      </w:r>
+      <w:bookmarkStart w:id="0" w:name="_GoBack"/>
+      <w:bookmarkEnd w:id="0"/>
+    </w:p>
+    <w:p>
+      <w:pPr>
+        <w:rPr>
+          <w:rFonts w:ascii="Times New Roman" w:hAnsi="Times New Roman" w:cs="Times New Roman"/>
+          <w:sz w:val="24"/>
+        </w:rPr>
+      </w:pPr>
+      <w:r>
+        <w:rPr>
+          <w:rFonts w:ascii="Times New Roman" w:hAnsi="Times New Roman" w:cs="Times New Roman"/>
+          <w:noProof/>
+          <w:sz w:val="24"/>
+        </w:rPr>
         <w:lastRenderedPageBreak/>
-        <w:t>TODO:</w:t>
-      </w:r>
+        <w:drawing>
+          <wp:inline distT="0" distB="0" distL="0" distR="0">
+            <wp:extent cx="5731510" cy="2545080"/>
+            <wp:effectExtent l="0" t="0" r="2540" b="7620"/>
+            <wp:docPr id="4" name="Picture 4"/>
+            <wp:cNvGraphicFramePr>
+              <a:graphicFrameLocks xmlns:a="http://schemas.openxmlformats.org/drawingml/2006/main" noChangeAspect="1"/>
+            </wp:cNvGraphicFramePr>
+            <a:graphic xmlns:a="http://schemas.openxmlformats.org/drawingml/2006/main">
+              <a:graphicData uri="http://schemas.openxmlformats.org/drawingml/2006/picture">
+                <pic:pic xmlns:pic="http://schemas.openxmlformats.org/drawingml/2006/picture">
+                  <pic:nvPicPr>
+                    <pic:cNvPr id="4" name="Applicaion Result.png"/>
+                    <pic:cNvPicPr/>
+                  </pic:nvPicPr>
+                  <pic:blipFill>
+                    <a:blip r:embed="rId9" cstate="print">
+                      <a:extLst>
+                        <a:ext uri="{28A0092B-C50C-407E-A947-70E740481C1C}">
+                          <a14:useLocalDpi xmlns:a14="http://schemas.microsoft.com/office/drawing/2010/main" val="0"/>
+                        </a:ext>
+                      </a:extLst>
+                    </a:blip>
+                    <a:stretch>
+                      <a:fillRect/>
+                    </a:stretch>
+                  </pic:blipFill>
+                  <pic:spPr>
+                    <a:xfrm>
+                      <a:off x="0" y="0"/>
+                      <a:ext cx="5731510" cy="2545080"/>
+                    </a:xfrm>
+                    <a:prstGeom prst="rect">
+                      <a:avLst/>
+                    </a:prstGeom>
+                  </pic:spPr>
+                </pic:pic>
+              </a:graphicData>
+            </a:graphic>
+          </wp:inline>
+        </w:drawing>
+      </w:r>
+    </w:p>
+    <w:p>
+      <w:pPr>
+        <w:jc w:val="center"/>
+        <w:rPr>
+          <w:rFonts w:ascii="Times New Roman" w:hAnsi="Times New Roman" w:cs="Times New Roman"/>
+          <w:sz w:val="24"/>
+        </w:rPr>
+      </w:pPr>
       <w:r>
         <w:rPr>
           <w:rFonts w:ascii="Times New Roman" w:hAnsi="Times New Roman" w:cs="Times New Roman" w:hint="eastAsia"/>
-          <w:sz w:val="24"/>
-        </w:rPr>
-        <w:t xml:space="preserve"> add figure</w:t>
-      </w:r>
-    </w:p>
-    <w:p>
-      <w:pPr>
-        <w:rPr>
-          <w:rFonts w:ascii="Times New Roman" w:hAnsi="Times New Roman" w:cs="Times New Roman" w:hint="eastAsia"/>
-          <w:sz w:val="24"/>
-        </w:rPr>
-      </w:pPr>
+          <w:sz w:val="22"/>
+        </w:rPr>
+        <w:t xml:space="preserve">Figure </w:t>
+      </w:r>
+      <w:r>
+        <w:rPr>
+          <w:rFonts w:ascii="Times New Roman" w:hAnsi="Times New Roman" w:cs="Times New Roman"/>
+          <w:sz w:val="22"/>
+        </w:rPr>
+        <w:t>4: Users can view admission results</w:t>
+      </w:r>
     </w:p>
     <w:p>
       <w:pPr>
@@ -1639,7 +1956,7 @@
             <w:pPr>
               <w:jc w:val="center"/>
               <w:rPr>
-                <w:rFonts w:ascii="Times New Roman" w:hAnsi="Times New Roman" w:cs="Times New Roman" w:hint="eastAsia"/>
+                <w:rFonts w:ascii="Times New Roman" w:hAnsi="Times New Roman" w:cs="Times New Roman"/>
               </w:rPr>
             </w:pPr>
             <w:r>
@@ -1658,7 +1975,7 @@
             <w:pPr>
               <w:jc w:val="center"/>
               <w:rPr>
-                <w:rFonts w:ascii="Times New Roman" w:hAnsi="Times New Roman" w:cs="Times New Roman" w:hint="eastAsia"/>
+                <w:rFonts w:ascii="Times New Roman" w:hAnsi="Times New Roman" w:cs="Times New Roman"/>
               </w:rPr>
             </w:pPr>
             <w:r>
@@ -1678,7 +1995,7 @@
             <w:pPr>
               <w:jc w:val="center"/>
               <w:rPr>
-                <w:rFonts w:ascii="Times New Roman" w:hAnsi="Times New Roman" w:cs="Times New Roman" w:hint="eastAsia"/>
+                <w:rFonts w:ascii="Times New Roman" w:hAnsi="Times New Roman" w:cs="Times New Roman"/>
               </w:rPr>
             </w:pPr>
             <w:r>
@@ -1829,7 +2146,7 @@
     <w:p>
       <w:pPr>
         <w:rPr>
-          <w:rFonts w:ascii="Times New Roman" w:hAnsi="Times New Roman" w:cs="Times New Roman" w:hint="eastAsia"/>
+          <w:rFonts w:ascii="Times New Roman" w:hAnsi="Times New Roman" w:cs="Times New Roman"/>
           <w:sz w:val="24"/>
         </w:rPr>
       </w:pPr>
@@ -2202,6 +2519,7 @@
               <w:rPr>
                 <w:rFonts w:ascii="Times New Roman" w:hAnsi="Times New Roman" w:cs="Times New Roman"/>
               </w:rPr>
+              <w:lastRenderedPageBreak/>
               <w:t>Details:</w:t>
             </w:r>
           </w:p>
@@ -2215,21 +2533,7 @@
               <w:rPr>
                 <w:rFonts w:ascii="Times New Roman" w:hAnsi="Times New Roman" w:cs="Times New Roman"/>
               </w:rPr>
-              <w:t xml:space="preserve">     GPA </w:t>
-            </w:r>
-            <w:proofErr w:type="gramStart"/>
-            <w:r>
-              <w:rPr>
-                <w:rFonts w:ascii="Times New Roman" w:hAnsi="Times New Roman" w:cs="Times New Roman"/>
-              </w:rPr>
-              <w:t>GRE(</w:t>
-            </w:r>
-            <w:proofErr w:type="gramEnd"/>
-            <w:r>
-              <w:rPr>
-                <w:rFonts w:ascii="Times New Roman" w:hAnsi="Times New Roman" w:cs="Times New Roman"/>
-              </w:rPr>
-              <w:t xml:space="preserve">V) GRE(Q) GRE(W)  Work Exp.  Research Exp.  Status  Decision  </w:t>
+              <w:t xml:space="preserve">     GPA GRE(V) GRE(Q) GRE(W)  Work Exp.  Research Exp.  Status  Decision  </w:t>
             </w:r>
             <w:r>
               <w:rPr>
@@ -2436,7 +2740,6 @@
               <w:rPr>
                 <w:rFonts w:ascii="Times New Roman" w:hAnsi="Times New Roman" w:cs="Times New Roman"/>
               </w:rPr>
-              <w:lastRenderedPageBreak/>
               <w:t>14  1.00   0.93   0.99   5.00          0              0       0         0          0</w:t>
             </w:r>
           </w:p>
@@ -2563,21 +2866,7 @@
               <w:rPr>
                 <w:rFonts w:ascii="Times New Roman" w:hAnsi="Times New Roman" w:cs="Times New Roman"/>
               </w:rPr>
-              <w:t xml:space="preserve">     GPA </w:t>
-            </w:r>
-            <w:proofErr w:type="gramStart"/>
-            <w:r>
-              <w:rPr>
-                <w:rFonts w:ascii="Times New Roman" w:hAnsi="Times New Roman" w:cs="Times New Roman"/>
-              </w:rPr>
-              <w:t>GRE(</w:t>
-            </w:r>
-            <w:proofErr w:type="gramEnd"/>
-            <w:r>
-              <w:rPr>
-                <w:rFonts w:ascii="Times New Roman" w:hAnsi="Times New Roman" w:cs="Times New Roman"/>
-              </w:rPr>
-              <w:t xml:space="preserve">V) GRE(Q) GRE(W)  Work Exp.  Research Exp.  Status  Decision  </w:t>
+              <w:t xml:space="preserve">     GPA GRE(V) GRE(Q) GRE(W)  Work Exp.  Research Exp.  Status  Decision  </w:t>
             </w:r>
             <w:r>
               <w:rPr>
@@ -2860,7 +3149,7 @@
     <w:p>
       <w:pPr>
         <w:rPr>
-          <w:rFonts w:ascii="Times New Roman" w:hAnsi="Times New Roman" w:cs="Times New Roman" w:hint="eastAsia"/>
+          <w:rFonts w:ascii="Times New Roman" w:hAnsi="Times New Roman" w:cs="Times New Roman"/>
           <w:b/>
           <w:sz w:val="24"/>
         </w:rPr>
@@ -3025,6 +3314,7 @@
               <w:rPr>
                 <w:rFonts w:ascii="Times New Roman" w:hAnsi="Times New Roman" w:cs="Times New Roman"/>
               </w:rPr>
+              <w:lastRenderedPageBreak/>
               <w:t>0                 1               1     0.65</w:t>
             </w:r>
           </w:p>
@@ -3233,7 +3523,6 @@
               <w:rPr>
                 <w:rFonts w:ascii="Times New Roman" w:hAnsi="Times New Roman" w:cs="Times New Roman"/>
               </w:rPr>
-              <w:lastRenderedPageBreak/>
               <w:t>16                3               7     0.55</w:t>
             </w:r>
           </w:p>
@@ -3513,7 +3802,7 @@
           <w:p>
             <w:pPr>
               <w:rPr>
-                <w:rFonts w:ascii="Times New Roman" w:hAnsi="Times New Roman" w:cs="Times New Roman" w:hint="eastAsia"/>
+                <w:rFonts w:ascii="Times New Roman" w:hAnsi="Times New Roman" w:cs="Times New Roman"/>
                 <w:sz w:val="24"/>
               </w:rPr>
             </w:pPr>
@@ -3580,6 +3869,7 @@
               <w:rPr>
                 <w:rFonts w:ascii="Times New Roman" w:hAnsi="Times New Roman" w:cs="Times New Roman"/>
               </w:rPr>
+              <w:lastRenderedPageBreak/>
               <w:t>0                 1    100     0.55</w:t>
             </w:r>
           </w:p>
@@ -3788,7 +4078,6 @@
               <w:rPr>
                 <w:rFonts w:ascii="Times New Roman" w:hAnsi="Times New Roman" w:cs="Times New Roman"/>
               </w:rPr>
-              <w:lastRenderedPageBreak/>
               <w:t>16                3    800     0.65</w:t>
             </w:r>
           </w:p>
@@ -3912,7 +4201,7 @@
           <w:p>
             <w:pPr>
               <w:rPr>
-                <w:rFonts w:ascii="Times New Roman" w:hAnsi="Times New Roman" w:cs="Times New Roman" w:hint="eastAsia"/>
+                <w:rFonts w:ascii="Times New Roman" w:hAnsi="Times New Roman" w:cs="Times New Roman"/>
                 <w:sz w:val="24"/>
               </w:rPr>
             </w:pPr>
@@ -4061,7 +4350,7 @@
     <w:p>
       <w:pPr>
         <w:rPr>
-          <w:rFonts w:ascii="Times New Roman" w:hAnsi="Times New Roman" w:cs="Times New Roman" w:hint="eastAsia"/>
+          <w:rFonts w:ascii="Times New Roman" w:hAnsi="Times New Roman" w:cs="Times New Roman"/>
           <w:sz w:val="24"/>
         </w:rPr>
       </w:pPr>
@@ -4179,23 +4468,13 @@
           <w:rFonts w:ascii="Times New Roman" w:hAnsi="Times New Roman" w:cs="Times New Roman"/>
           <w:sz w:val="24"/>
         </w:rPr>
-        <w:t xml:space="preserve"> In any case, </w:t>
-      </w:r>
-      <w:r>
-        <w:rPr>
-          <w:rFonts w:ascii="Times New Roman" w:hAnsi="Times New Roman" w:cs="Times New Roman"/>
-          <w:sz w:val="24"/>
-        </w:rPr>
-        <w:lastRenderedPageBreak/>
-        <w:t>our predictor was implemented to give an advice to potential applicants and to let them gauge better of themselves.</w:t>
-      </w:r>
-      <w:bookmarkStart w:id="0" w:name="_GoBack"/>
-      <w:bookmarkEnd w:id="0"/>
-    </w:p>
-    <w:p>
-      <w:pPr>
-        <w:rPr>
-          <w:rFonts w:ascii="Times New Roman" w:hAnsi="Times New Roman" w:cs="Times New Roman" w:hint="eastAsia"/>
+        <w:t xml:space="preserve"> In any case, our predictor was implemented to give an advice to potential applicants and to let them gauge better of themselves.</w:t>
+      </w:r>
+    </w:p>
+    <w:p>
+      <w:pPr>
+        <w:rPr>
+          <w:rFonts w:ascii="Times New Roman" w:hAnsi="Times New Roman" w:cs="Times New Roman"/>
           <w:b/>
           <w:sz w:val="24"/>
         </w:rPr>
@@ -4238,7 +4517,7 @@
         </w:rPr>
         <w:t xml:space="preserve">[1] </w:t>
       </w:r>
-      <w:hyperlink r:id="rId8" w:history="1">
+      <w:hyperlink r:id="rId10" w:history="1">
         <w:r>
           <w:rPr>
             <w:rStyle w:val="Hyperlink"/>
@@ -4252,7 +4531,7 @@
     <w:p>
       <w:pPr>
         <w:rPr>
-          <w:rFonts w:ascii="Times New Roman" w:hAnsi="Times New Roman" w:cs="Times New Roman" w:hint="eastAsia"/>
+          <w:rFonts w:ascii="Times New Roman" w:hAnsi="Times New Roman" w:cs="Times New Roman"/>
           <w:sz w:val="24"/>
         </w:rPr>
       </w:pPr>
@@ -4277,7 +4556,7 @@
         </w:rPr>
         <w:t xml:space="preserve">] </w:t>
       </w:r>
-      <w:hyperlink r:id="rId9" w:history="1">
+      <w:hyperlink r:id="rId11" w:history="1">
         <w:r>
           <w:rPr>
             <w:rStyle w:val="Hyperlink"/>
@@ -4302,7 +4581,7 @@
         </w:rPr>
         <w:t xml:space="preserve">[3] </w:t>
       </w:r>
-      <w:hyperlink r:id="rId10" w:history="1">
+      <w:hyperlink r:id="rId12" w:history="1">
         <w:r>
           <w:rPr>
             <w:rStyle w:val="Hyperlink"/>
@@ -4316,7 +4595,46 @@
     <w:p>
       <w:pPr>
         <w:rPr>
-          <w:rFonts w:ascii="Times New Roman" w:hAnsi="Times New Roman" w:cs="Times New Roman" w:hint="eastAsia"/>
+          <w:rFonts w:ascii="Times New Roman" w:hAnsi="Times New Roman" w:cs="Times New Roman"/>
+          <w:sz w:val="24"/>
+        </w:rPr>
+      </w:pPr>
+      <w:r>
+        <w:rPr>
+          <w:rFonts w:ascii="Times New Roman" w:hAnsi="Times New Roman" w:cs="Times New Roman"/>
+          <w:sz w:val="24"/>
+        </w:rPr>
+        <w:t>[</w:t>
+      </w:r>
+      <w:r>
+        <w:rPr>
+          <w:rFonts w:ascii="Times New Roman" w:hAnsi="Times New Roman" w:cs="Times New Roman"/>
+          <w:sz w:val="24"/>
+        </w:rPr>
+        <w:t>4</w:t>
+      </w:r>
+      <w:r>
+        <w:rPr>
+          <w:rFonts w:ascii="Times New Roman" w:hAnsi="Times New Roman" w:cs="Times New Roman"/>
+          <w:sz w:val="24"/>
+        </w:rPr>
+        <w:t xml:space="preserve">] </w:t>
+      </w:r>
+      <w:hyperlink r:id="rId13" w:history="1">
+        <w:r>
+          <w:rPr>
+            <w:rStyle w:val="Hyperlink"/>
+            <w:rFonts w:ascii="Times New Roman" w:hAnsi="Times New Roman" w:cs="Times New Roman"/>
+            <w:sz w:val="24"/>
+          </w:rPr>
+          <w:t>http://www.indeed.com</w:t>
+        </w:r>
+      </w:hyperlink>
+    </w:p>
+    <w:p>
+      <w:pPr>
+        <w:rPr>
+          <w:rFonts w:ascii="Times New Roman" w:hAnsi="Times New Roman" w:cs="Times New Roman"/>
           <w:sz w:val="24"/>
         </w:rPr>
       </w:pPr>
@@ -5211,7 +5529,7 @@
 </file>
 
 <file path=customXml/itemProps1.xml><?xml version="1.0" encoding="utf-8"?>
-<ds:datastoreItem xmlns:ds="http://schemas.openxmlformats.org/officeDocument/2006/customXml" ds:itemID="{718D94C9-7C15-4A7B-A97B-019FA9D663DF}">
+<ds:datastoreItem xmlns:ds="http://schemas.openxmlformats.org/officeDocument/2006/customXml" ds:itemID="{974204A1-3CD4-41B5-9E3E-83DBB73CE05B}">
   <ds:schemaRefs>
     <ds:schemaRef ds:uri="http://schemas.openxmlformats.org/officeDocument/2006/bibliography"/>
   </ds:schemaRefs>

</xml_diff>

<commit_message>
Updated conclusions for final report
</commit_message>
<xml_diff>
--- a/final_project/docs/FinalReport.docx
+++ b/final_project/docs/FinalReport.docx
@@ -41,7 +41,23 @@
           <w:rFonts w:ascii="Times New Roman" w:hAnsi="Times New Roman" w:cs="Times New Roman" w:hint="eastAsia"/>
           <w:sz w:val="24"/>
         </w:rPr>
-        <w:t>Hyun Joon Cho</w:t>
+        <w:t xml:space="preserve">Hyun </w:t>
+      </w:r>
+      <w:proofErr w:type="spellStart"/>
+      <w:r>
+        <w:rPr>
+          <w:rFonts w:ascii="Times New Roman" w:hAnsi="Times New Roman" w:cs="Times New Roman" w:hint="eastAsia"/>
+          <w:sz w:val="24"/>
+        </w:rPr>
+        <w:t>Joon</w:t>
+      </w:r>
+      <w:proofErr w:type="spellEnd"/>
+      <w:r>
+        <w:rPr>
+          <w:rFonts w:ascii="Times New Roman" w:hAnsi="Times New Roman" w:cs="Times New Roman" w:hint="eastAsia"/>
+          <w:sz w:val="24"/>
+        </w:rPr>
+        <w:t xml:space="preserve"> Cho</w:t>
       </w:r>
       <w:r>
         <w:rPr>
@@ -358,8 +374,17 @@
           <w:rFonts w:ascii="Times New Roman" w:hAnsi="Times New Roman" w:cs="Times New Roman"/>
           <w:sz w:val="24"/>
         </w:rPr>
-        <w:t>, applicants may seek information about currently enrolled students to view their achievements at the time of admission and, by visiting popular websites such as GradCafe</w:t>
-      </w:r>
+        <w:t xml:space="preserve">, applicants may seek information about currently enrolled students to view their achievements at the time of admission and, by visiting popular websites such as </w:t>
+      </w:r>
+      <w:proofErr w:type="spellStart"/>
+      <w:r>
+        <w:rPr>
+          <w:rFonts w:ascii="Times New Roman" w:hAnsi="Times New Roman" w:cs="Times New Roman"/>
+          <w:sz w:val="24"/>
+        </w:rPr>
+        <w:t>GradCafe</w:t>
+      </w:r>
+      <w:proofErr w:type="spellEnd"/>
       <w:r>
         <w:rPr>
           <w:rFonts w:ascii="Times New Roman" w:hAnsi="Times New Roman" w:cs="Times New Roman"/>
@@ -1008,6 +1033,7 @@
           <w:sz w:val="24"/>
         </w:rPr>
       </w:pPr>
+      <w:proofErr w:type="gramStart"/>
       <w:r>
         <w:rPr>
           <w:rFonts w:ascii="Times New Roman" w:hAnsi="Times New Roman" w:cs="Times New Roman"/>
@@ -1022,6 +1048,7 @@
         </w:rPr>
         <w:t>esearch</w:t>
       </w:r>
+      <w:proofErr w:type="gramEnd"/>
       <w:r>
         <w:rPr>
           <w:rFonts w:ascii="Times New Roman" w:hAnsi="Times New Roman" w:cs="Times New Roman"/>
@@ -1077,7 +1104,21 @@
           <w:rFonts w:ascii="Times New Roman" w:hAnsi="Times New Roman" w:cs="Times New Roman"/>
           <w:sz w:val="24"/>
         </w:rPr>
-        <w:t>accurate results. For example, once we query for Johns Hopkin’s CS department, we obtain the following results:</w:t>
+        <w:t xml:space="preserve">accurate results. For example, once we query for Johns Hopkin’s </w:t>
+      </w:r>
+      <w:r>
+        <w:rPr>
+          <w:rFonts w:ascii="Times New Roman" w:hAnsi="Times New Roman" w:cs="Times New Roman"/>
+          <w:sz w:val="24"/>
+        </w:rPr>
+        <w:t>computer science</w:t>
+      </w:r>
+      <w:r>
+        <w:rPr>
+          <w:rFonts w:ascii="Times New Roman" w:hAnsi="Times New Roman" w:cs="Times New Roman"/>
+          <w:sz w:val="24"/>
+        </w:rPr>
+        <w:t xml:space="preserve"> department, we obtain the following results:</w:t>
       </w:r>
     </w:p>
     <w:tbl>
@@ -1106,7 +1147,23 @@
                 <w:rFonts w:ascii="Times New Roman" w:hAnsi="Times New Roman" w:cs="Times New Roman"/>
                 <w:sz w:val="24"/>
               </w:rPr>
-              <w:t>1. Yanif Ahmad</w:t>
+              <w:t xml:space="preserve">1. </w:t>
+            </w:r>
+            <w:proofErr w:type="spellStart"/>
+            <w:r>
+              <w:rPr>
+                <w:rFonts w:ascii="Times New Roman" w:hAnsi="Times New Roman" w:cs="Times New Roman"/>
+                <w:sz w:val="24"/>
+              </w:rPr>
+              <w:t>Yanif</w:t>
+            </w:r>
+            <w:proofErr w:type="spellEnd"/>
+            <w:r>
+              <w:rPr>
+                <w:rFonts w:ascii="Times New Roman" w:hAnsi="Times New Roman" w:cs="Times New Roman"/>
+                <w:sz w:val="24"/>
+              </w:rPr>
+              <w:t xml:space="preserve"> Ahmad</w:t>
             </w:r>
           </w:p>
           <w:p>
@@ -1169,22 +1226,40 @@
                 <w:rFonts w:ascii="Times New Roman" w:hAnsi="Times New Roman" w:cs="Times New Roman"/>
                 <w:sz w:val="24"/>
               </w:rPr>
-              <w:t>35. David Yarowsky</w:t>
-            </w:r>
-          </w:p>
-          <w:p>
-            <w:pPr>
+              <w:t xml:space="preserve">35. David </w:t>
+            </w:r>
+            <w:proofErr w:type="spellStart"/>
+            <w:r>
               <w:rPr>
                 <w:rFonts w:ascii="Times New Roman" w:hAnsi="Times New Roman" w:cs="Times New Roman"/>
                 <w:sz w:val="24"/>
               </w:rPr>
-            </w:pPr>
-            <w:r>
+              <w:t>Yarowsky</w:t>
+            </w:r>
+            <w:proofErr w:type="spellEnd"/>
+          </w:p>
+          <w:p>
+            <w:pPr>
               <w:rPr>
                 <w:rFonts w:ascii="Times New Roman" w:hAnsi="Times New Roman" w:cs="Times New Roman"/>
                 <w:sz w:val="24"/>
               </w:rPr>
-              <w:t>Yarowsky’s research focuses on word sense disambiguation, minimally supervised induction algorithms in NLP, and multilingual natural language processing. He earned his bachelor’s (’87) in computer science at Harvard University and his master’s (’93) and Ph.D. (’96) in computer and information science at the University of Pennsylvania.</w:t>
+            </w:pPr>
+            <w:proofErr w:type="spellStart"/>
+            <w:r>
+              <w:rPr>
+                <w:rFonts w:ascii="Times New Roman" w:hAnsi="Times New Roman" w:cs="Times New Roman"/>
+                <w:sz w:val="24"/>
+              </w:rPr>
+              <w:t>Yarowsky’s</w:t>
+            </w:r>
+            <w:proofErr w:type="spellEnd"/>
+            <w:r>
+              <w:rPr>
+                <w:rFonts w:ascii="Times New Roman" w:hAnsi="Times New Roman" w:cs="Times New Roman"/>
+                <w:sz w:val="24"/>
+              </w:rPr>
+              <w:t xml:space="preserve"> research focuses on word sense disambiguation, minimally supervised induction algorithms in NLP, and multilingual natural language processing. He earned his bachelor’s (’87) in computer science at Harvard University and his master’s (’93) and Ph.D. (’96) in computer and information science at the University of Pennsylvania.</w:t>
             </w:r>
           </w:p>
           <w:p>
@@ -1213,6 +1288,8 @@
             </w:r>
           </w:p>
         </w:tc>
+        <w:bookmarkStart w:id="0" w:name="_GoBack"/>
+        <w:bookmarkEnd w:id="0"/>
       </w:tr>
     </w:tbl>
     <w:p>
@@ -1422,6 +1499,7 @@
         </w:rPr>
         <w:t xml:space="preserve">This feature uses </w:t>
       </w:r>
+      <w:proofErr w:type="gramStart"/>
       <w:r>
         <w:rPr>
           <w:rFonts w:ascii="Times New Roman" w:hAnsi="Times New Roman" w:cs="Times New Roman"/>
@@ -1443,6 +1521,7 @@
         </w:rPr>
         <w:t>[</w:t>
       </w:r>
+      <w:proofErr w:type="gramEnd"/>
       <w:r>
         <w:rPr>
           <w:rFonts w:ascii="Times New Roman" w:hAnsi="Times New Roman" w:cs="Times New Roman"/>
@@ -1490,7 +1569,23 @@
           <w:rFonts w:ascii="Times New Roman" w:hAnsi="Times New Roman" w:cs="Times New Roman"/>
           <w:sz w:val="24"/>
         </w:rPr>
-        <w:t xml:space="preserve"> candidate’ + ‘school’: ‘school name’ + ‘fieldofstudy’: ‘department’}, </w:t>
+        <w:t xml:space="preserve"> candidate’ + ‘school’: ‘school name’ + ‘</w:t>
+      </w:r>
+      <w:proofErr w:type="spellStart"/>
+      <w:r>
+        <w:rPr>
+          <w:rFonts w:ascii="Times New Roman" w:hAnsi="Times New Roman" w:cs="Times New Roman"/>
+          <w:sz w:val="24"/>
+        </w:rPr>
+        <w:t>fieldofstudy</w:t>
+      </w:r>
+      <w:proofErr w:type="spellEnd"/>
+      <w:r>
+        <w:rPr>
+          <w:rFonts w:ascii="Times New Roman" w:hAnsi="Times New Roman" w:cs="Times New Roman"/>
+          <w:sz w:val="24"/>
+        </w:rPr>
+        <w:t xml:space="preserve">’: ‘department’}, </w:t>
       </w:r>
       <w:r>
         <w:rPr>
@@ -1533,7 +1628,23 @@
           <w:sz w:val="24"/>
         </w:rPr>
         <w:lastRenderedPageBreak/>
-        <w:t>query without the ‘fieldofstudy’ value will be run, and its result will be displayed to the user.</w:t>
+        <w:t>query without the ‘</w:t>
+      </w:r>
+      <w:proofErr w:type="spellStart"/>
+      <w:r>
+        <w:rPr>
+          <w:rFonts w:ascii="Times New Roman" w:hAnsi="Times New Roman" w:cs="Times New Roman"/>
+          <w:sz w:val="24"/>
+        </w:rPr>
+        <w:t>fieldofstudy</w:t>
+      </w:r>
+      <w:proofErr w:type="spellEnd"/>
+      <w:r>
+        <w:rPr>
+          <w:rFonts w:ascii="Times New Roman" w:hAnsi="Times New Roman" w:cs="Times New Roman"/>
+          <w:sz w:val="24"/>
+        </w:rPr>
+        <w:t>’ value will be run, and its result will be displayed to the user.</w:t>
       </w:r>
     </w:p>
     <w:p>
@@ -1634,7 +1745,7 @@
         <w:jc w:val="center"/>
         <w:rPr>
           <w:rFonts w:ascii="Times New Roman" w:hAnsi="Times New Roman" w:cs="Times New Roman"/>
-          <w:sz w:val="24"/>
+          <w:sz w:val="22"/>
         </w:rPr>
       </w:pPr>
       <w:r>
@@ -1651,6 +1762,15 @@
         </w:rPr>
         <w:t>: Users can view current graduate students’ background information</w:t>
       </w:r>
+    </w:p>
+    <w:p>
+      <w:pPr>
+        <w:jc w:val="center"/>
+        <w:rPr>
+          <w:rFonts w:ascii="Times New Roman" w:hAnsi="Times New Roman" w:cs="Times New Roman"/>
+          <w:sz w:val="24"/>
+        </w:rPr>
+      </w:pPr>
     </w:p>
     <w:p>
       <w:pPr>
@@ -1701,8 +1821,17 @@
           <w:rFonts w:ascii="Times New Roman" w:hAnsi="Times New Roman" w:cs="Times New Roman"/>
           <w:sz w:val="24"/>
         </w:rPr>
-        <w:t xml:space="preserve"> two popular websites, that we know of, where applicants share their admission results: GradCafe</w:t>
-      </w:r>
+        <w:t xml:space="preserve"> two popular websites, that we know of, where applicants share their admission results: </w:t>
+      </w:r>
+      <w:proofErr w:type="spellStart"/>
+      <w:r>
+        <w:rPr>
+          <w:rFonts w:ascii="Times New Roman" w:hAnsi="Times New Roman" w:cs="Times New Roman"/>
+          <w:sz w:val="24"/>
+        </w:rPr>
+        <w:t>GradCafe</w:t>
+      </w:r>
+      <w:proofErr w:type="spellEnd"/>
       <w:r>
         <w:rPr>
           <w:rFonts w:ascii="Times New Roman" w:hAnsi="Times New Roman" w:cs="Times New Roman"/>
@@ -1715,8 +1844,17 @@
           <w:rFonts w:ascii="Times New Roman" w:hAnsi="Times New Roman" w:cs="Times New Roman"/>
           <w:sz w:val="24"/>
         </w:rPr>
-        <w:t>, a U.S website, and GoHackers</w:t>
-      </w:r>
+        <w:t xml:space="preserve">, a U.S website, and </w:t>
+      </w:r>
+      <w:proofErr w:type="spellStart"/>
+      <w:r>
+        <w:rPr>
+          <w:rFonts w:ascii="Times New Roman" w:hAnsi="Times New Roman" w:cs="Times New Roman"/>
+          <w:sz w:val="24"/>
+        </w:rPr>
+        <w:t>GoHackers</w:t>
+      </w:r>
+      <w:proofErr w:type="spellEnd"/>
       <w:r>
         <w:rPr>
           <w:rFonts w:ascii="Times New Roman" w:hAnsi="Times New Roman" w:cs="Times New Roman"/>
@@ -1736,7 +1874,23 @@
           <w:rFonts w:ascii="Times New Roman" w:hAnsi="Times New Roman" w:cs="Times New Roman"/>
           <w:sz w:val="24"/>
         </w:rPr>
-        <w:t xml:space="preserve">Scraping GradCafe </w:t>
+        <w:t xml:space="preserve">Scraping </w:t>
+      </w:r>
+      <w:proofErr w:type="spellStart"/>
+      <w:r>
+        <w:rPr>
+          <w:rFonts w:ascii="Times New Roman" w:hAnsi="Times New Roman" w:cs="Times New Roman"/>
+          <w:sz w:val="24"/>
+        </w:rPr>
+        <w:t>GradCafe</w:t>
+      </w:r>
+      <w:proofErr w:type="spellEnd"/>
+      <w:r>
+        <w:rPr>
+          <w:rFonts w:ascii="Times New Roman" w:hAnsi="Times New Roman" w:cs="Times New Roman"/>
+          <w:sz w:val="24"/>
+        </w:rPr>
+        <w:t xml:space="preserve"> </w:t>
       </w:r>
       <w:r>
         <w:rPr>
@@ -1764,7 +1918,23 @@
           <w:rFonts w:ascii="Times New Roman" w:hAnsi="Times New Roman" w:cs="Times New Roman"/>
           <w:sz w:val="24"/>
         </w:rPr>
-        <w:t xml:space="preserve"> a table of structured set of data based on query parameters embedded in the URL. On the other hand, GoHackers </w:t>
+        <w:t xml:space="preserve"> a table of structured set of data based on query parameters embedded in the URL. On the other hand, </w:t>
+      </w:r>
+      <w:proofErr w:type="spellStart"/>
+      <w:r>
+        <w:rPr>
+          <w:rFonts w:ascii="Times New Roman" w:hAnsi="Times New Roman" w:cs="Times New Roman"/>
+          <w:sz w:val="24"/>
+        </w:rPr>
+        <w:t>GoHackers</w:t>
+      </w:r>
+      <w:proofErr w:type="spellEnd"/>
+      <w:r>
+        <w:rPr>
+          <w:rFonts w:ascii="Times New Roman" w:hAnsi="Times New Roman" w:cs="Times New Roman"/>
+          <w:sz w:val="24"/>
+        </w:rPr>
+        <w:t xml:space="preserve"> </w:t>
       </w:r>
       <w:r>
         <w:rPr>
@@ -1800,10 +1970,36 @@
           <w:rFonts w:ascii="Times New Roman" w:hAnsi="Times New Roman" w:cs="Times New Roman"/>
           <w:sz w:val="24"/>
         </w:rPr>
-        <w:t>For example, once we query for Johns Hopkin PhD program for math department, we obtain the following results:</w:t>
-      </w:r>
-      <w:bookmarkStart w:id="0" w:name="_GoBack"/>
-      <w:bookmarkEnd w:id="0"/>
+        <w:t>For example, once we query for Johns Hopkin</w:t>
+      </w:r>
+      <w:r>
+        <w:rPr>
+          <w:rFonts w:ascii="Times New Roman" w:hAnsi="Times New Roman" w:cs="Times New Roman"/>
+          <w:sz w:val="24"/>
+        </w:rPr>
+        <w:t>’s</w:t>
+      </w:r>
+      <w:r>
+        <w:rPr>
+          <w:rFonts w:ascii="Times New Roman" w:hAnsi="Times New Roman" w:cs="Times New Roman"/>
+          <w:sz w:val="24"/>
+        </w:rPr>
+        <w:t xml:space="preserve"> PhD </w:t>
+      </w:r>
+      <w:r>
+        <w:rPr>
+          <w:rFonts w:ascii="Times New Roman" w:hAnsi="Times New Roman" w:cs="Times New Roman"/>
+          <w:sz w:val="24"/>
+        </w:rPr>
+        <w:t>program in biology</w:t>
+      </w:r>
+      <w:r>
+        <w:rPr>
+          <w:rFonts w:ascii="Times New Roman" w:hAnsi="Times New Roman" w:cs="Times New Roman"/>
+          <w:sz w:val="24"/>
+        </w:rPr>
+        <w:t>, we obtain the following results:</w:t>
+      </w:r>
     </w:p>
     <w:p>
       <w:pPr>
@@ -1867,7 +2063,7 @@
         <w:jc w:val="center"/>
         <w:rPr>
           <w:rFonts w:ascii="Times New Roman" w:hAnsi="Times New Roman" w:cs="Times New Roman"/>
-          <w:sz w:val="24"/>
+          <w:sz w:val="22"/>
         </w:rPr>
       </w:pPr>
       <w:r>
@@ -1884,6 +2080,15 @@
         </w:rPr>
         <w:t>4: Users can view admission results</w:t>
       </w:r>
+    </w:p>
+    <w:p>
+      <w:pPr>
+        <w:jc w:val="center"/>
+        <w:rPr>
+          <w:rFonts w:ascii="Times New Roman" w:hAnsi="Times New Roman" w:cs="Times New Roman"/>
+          <w:sz w:val="24"/>
+        </w:rPr>
+      </w:pPr>
     </w:p>
     <w:p>
       <w:pPr>
@@ -1930,6 +2135,14 @@
         </w:rPr>
         <w:t>This is an experimental feature where we make use of machine learning based approach to predicting application outcomes. First we create feature vectors consisting of following components:</w:t>
       </w:r>
+    </w:p>
+    <w:p>
+      <w:pPr>
+        <w:rPr>
+          <w:rFonts w:ascii="Times New Roman" w:hAnsi="Times New Roman" w:cs="Times New Roman"/>
+          <w:sz w:val="24"/>
+        </w:rPr>
+      </w:pPr>
     </w:p>
     <w:tbl>
       <w:tblPr>
@@ -2150,6 +2363,14 @@
           <w:sz w:val="24"/>
         </w:rPr>
       </w:pPr>
+    </w:p>
+    <w:p>
+      <w:pPr>
+        <w:rPr>
+          <w:rFonts w:ascii="Times New Roman" w:hAnsi="Times New Roman" w:cs="Times New Roman"/>
+          <w:sz w:val="24"/>
+        </w:rPr>
+      </w:pPr>
       <w:r>
         <w:rPr>
           <w:rFonts w:ascii="Times New Roman" w:hAnsi="Times New Roman" w:cs="Times New Roman"/>
@@ -2458,6 +2679,7 @@
               <w:rPr>
                 <w:rFonts w:ascii="Times New Roman" w:hAnsi="Times New Roman" w:cs="Times New Roman"/>
               </w:rPr>
+              <w:lastRenderedPageBreak/>
               <w:t>Number of Training Data: 78</w:t>
             </w:r>
           </w:p>
@@ -2519,7 +2741,6 @@
               <w:rPr>
                 <w:rFonts w:ascii="Times New Roman" w:hAnsi="Times New Roman" w:cs="Times New Roman"/>
               </w:rPr>
-              <w:lastRenderedPageBreak/>
               <w:t>Details:</w:t>
             </w:r>
           </w:p>
@@ -2533,7 +2754,21 @@
               <w:rPr>
                 <w:rFonts w:ascii="Times New Roman" w:hAnsi="Times New Roman" w:cs="Times New Roman"/>
               </w:rPr>
-              <w:t xml:space="preserve">     GPA GRE(V) GRE(Q) GRE(W)  Work Exp.  Research Exp.  Status  Decision  </w:t>
+              <w:t xml:space="preserve">     GPA </w:t>
+            </w:r>
+            <w:proofErr w:type="gramStart"/>
+            <w:r>
+              <w:rPr>
+                <w:rFonts w:ascii="Times New Roman" w:hAnsi="Times New Roman" w:cs="Times New Roman"/>
+              </w:rPr>
+              <w:t>GRE(</w:t>
+            </w:r>
+            <w:proofErr w:type="gramEnd"/>
+            <w:r>
+              <w:rPr>
+                <w:rFonts w:ascii="Times New Roman" w:hAnsi="Times New Roman" w:cs="Times New Roman"/>
+              </w:rPr>
+              <w:t xml:space="preserve">V) GRE(Q) GRE(W)  Work Exp.  Research Exp.  Status  Decision  </w:t>
             </w:r>
             <w:r>
               <w:rPr>
@@ -2866,7 +3101,21 @@
               <w:rPr>
                 <w:rFonts w:ascii="Times New Roman" w:hAnsi="Times New Roman" w:cs="Times New Roman"/>
               </w:rPr>
-              <w:t xml:space="preserve">     GPA GRE(V) GRE(Q) GRE(W)  Work Exp.  Research Exp.  Status  Decision  </w:t>
+              <w:t xml:space="preserve">     GPA </w:t>
+            </w:r>
+            <w:proofErr w:type="gramStart"/>
+            <w:r>
+              <w:rPr>
+                <w:rFonts w:ascii="Times New Roman" w:hAnsi="Times New Roman" w:cs="Times New Roman"/>
+              </w:rPr>
+              <w:t>GRE(</w:t>
+            </w:r>
+            <w:proofErr w:type="gramEnd"/>
+            <w:r>
+              <w:rPr>
+                <w:rFonts w:ascii="Times New Roman" w:hAnsi="Times New Roman" w:cs="Times New Roman"/>
+              </w:rPr>
+              <w:t xml:space="preserve">V) GRE(Q) GRE(W)  Work Exp.  Research Exp.  Status  Decision  </w:t>
             </w:r>
             <w:r>
               <w:rPr>
@@ -3219,7 +3468,15 @@
           <w:rFonts w:ascii="Times New Roman" w:hAnsi="Times New Roman" w:cs="Times New Roman"/>
           <w:sz w:val="24"/>
         </w:rPr>
-        <w:t xml:space="preserve">-NN, and SVM models, we performed experiments by varying the parameters and observing the resulting accuracy. The relevant parameters are the number of components to keep for PCA, the number of neighbors to assign for </w:t>
+        <w:t xml:space="preserve">-NN, and SVM models, we performed experiments by varying the parameters and observing the resulting accuracy. The relevant </w:t>
+      </w:r>
+      <w:r>
+        <w:rPr>
+          <w:rFonts w:ascii="Times New Roman" w:hAnsi="Times New Roman" w:cs="Times New Roman"/>
+          <w:sz w:val="24"/>
+        </w:rPr>
+        <w:lastRenderedPageBreak/>
+        <w:t xml:space="preserve">parameters are the number of components to keep for PCA, the number of neighbors to assign for </w:t>
       </w:r>
       <w:r>
         <w:rPr>
@@ -3314,7 +3571,6 @@
               <w:rPr>
                 <w:rFonts w:ascii="Times New Roman" w:hAnsi="Times New Roman" w:cs="Times New Roman"/>
               </w:rPr>
-              <w:lastRenderedPageBreak/>
               <w:t>0                 1               1     0.65</w:t>
             </w:r>
           </w:p>
@@ -3830,7 +4086,6 @@
                 <w:rFonts w:ascii="Times New Roman" w:hAnsi="Times New Roman" w:cs="Times New Roman"/>
                 <w:b/>
               </w:rPr>
-              <w:lastRenderedPageBreak/>
               <w:t>Classification using SVM with RBF kernel</w:t>
             </w:r>
           </w:p>
@@ -3869,7 +4124,6 @@
               <w:rPr>
                 <w:rFonts w:ascii="Times New Roman" w:hAnsi="Times New Roman" w:cs="Times New Roman"/>
               </w:rPr>
-              <w:lastRenderedPageBreak/>
               <w:t>0                 1    100     0.55</w:t>
             </w:r>
           </w:p>
@@ -4226,15 +4480,15 @@
     <w:p>
       <w:pPr>
         <w:rPr>
-          <w:rFonts w:ascii="Times New Roman" w:hAnsi="Times New Roman" w:cs="Times New Roman"/>
-          <w:sz w:val="24"/>
-        </w:rPr>
-      </w:pPr>
-      <w:r>
-        <w:rPr>
           <w:rFonts w:ascii="Times New Roman" w:hAnsi="Times New Roman" w:cs="Times New Roman" w:hint="eastAsia"/>
           <w:sz w:val="24"/>
         </w:rPr>
+      </w:pPr>
+      <w:r>
+        <w:rPr>
+          <w:rFonts w:ascii="Times New Roman" w:hAnsi="Times New Roman" w:cs="Times New Roman" w:hint="eastAsia"/>
+          <w:sz w:val="24"/>
+        </w:rPr>
         <w:t xml:space="preserve">For the </w:t>
       </w:r>
       <w:r>
@@ -4274,14 +4528,6 @@
           <w:sz w:val="24"/>
         </w:rPr>
       </w:pPr>
-    </w:p>
-    <w:p>
-      <w:pPr>
-        <w:rPr>
-          <w:rFonts w:ascii="Times New Roman" w:hAnsi="Times New Roman" w:cs="Times New Roman"/>
-          <w:sz w:val="24"/>
-        </w:rPr>
-      </w:pPr>
       <w:r>
         <w:rPr>
           <w:rFonts w:ascii="Times New Roman" w:hAnsi="Times New Roman" w:cs="Times New Roman"/>
@@ -4315,7 +4561,15 @@
           <w:rFonts w:ascii="Times New Roman" w:hAnsi="Times New Roman" w:cs="Times New Roman"/>
           <w:sz w:val="24"/>
         </w:rPr>
-        <w:t xml:space="preserve"> Hence, in our case, it is more meaningful to see whether the predictor accurately judged accepted applicants.</w:t>
+        <w:t xml:space="preserve"> Hence, in our case, it is more meaningful to see whether the </w:t>
+      </w:r>
+      <w:r>
+        <w:rPr>
+          <w:rFonts w:ascii="Times New Roman" w:hAnsi="Times New Roman" w:cs="Times New Roman"/>
+          <w:sz w:val="24"/>
+        </w:rPr>
+        <w:lastRenderedPageBreak/>
+        <w:t>predictor accurately judged accepted applicants.</w:t>
       </w:r>
       <w:r>
         <w:rPr>
@@ -4390,70 +4644,210 @@
           <w:rFonts w:ascii="Times New Roman" w:hAnsi="Times New Roman" w:cs="Times New Roman"/>
           <w:sz w:val="24"/>
         </w:rPr>
-        <w:t xml:space="preserve">The main challenge we faced while implementing the features we described in this report were related to </w:t>
-      </w:r>
-      <w:r>
-        <w:rPr>
-          <w:rFonts w:ascii="Times New Roman" w:hAnsi="Times New Roman" w:cs="Times New Roman"/>
-          <w:sz w:val="24"/>
-        </w:rPr>
-        <w:t>coping with</w:t>
-      </w:r>
-      <w:r>
-        <w:rPr>
-          <w:rFonts w:ascii="Times New Roman" w:hAnsi="Times New Roman" w:cs="Times New Roman"/>
-          <w:sz w:val="24"/>
-        </w:rPr>
-        <w:t xml:space="preserve"> greatly varying structures of different websites that we had to crawl.</w:t>
-      </w:r>
-      <w:r>
-        <w:rPr>
-          <w:rFonts w:ascii="Times New Roman" w:hAnsi="Times New Roman" w:cs="Times New Roman"/>
-          <w:sz w:val="24"/>
-        </w:rPr>
-        <w:t xml:space="preserve"> Also, our analysis of past admission data for machine learning was limited by scarcity of high quality data.</w:t>
-      </w:r>
-      <w:r>
-        <w:rPr>
-          <w:rFonts w:ascii="Times New Roman" w:hAnsi="Times New Roman" w:cs="Times New Roman"/>
-          <w:sz w:val="24"/>
-        </w:rPr>
-        <w:t xml:space="preserve"> With more time, we can certainly make improvements by extracting more generalizable patterns for scraping data from different websites and also examining other popular admission sharing website that we are not yet aware of. </w:t>
-      </w:r>
-    </w:p>
-    <w:p>
-      <w:pPr>
-        <w:rPr>
-          <w:rFonts w:ascii="Times New Roman" w:hAnsi="Times New Roman" w:cs="Times New Roman"/>
-          <w:sz w:val="24"/>
-        </w:rPr>
-      </w:pPr>
+        <w:t>The main challenge</w:t>
+      </w:r>
+      <w:r>
+        <w:rPr>
+          <w:rFonts w:ascii="Times New Roman" w:hAnsi="Times New Roman" w:cs="Times New Roman"/>
+          <w:sz w:val="24"/>
+        </w:rPr>
+        <w:t>s</w:t>
+      </w:r>
+      <w:r>
+        <w:rPr>
+          <w:rFonts w:ascii="Times New Roman" w:hAnsi="Times New Roman" w:cs="Times New Roman"/>
+          <w:sz w:val="24"/>
+        </w:rPr>
+        <w:t xml:space="preserve"> we faced while implementing the features we described in this report were </w:t>
+      </w:r>
+      <w:r>
+        <w:rPr>
+          <w:rFonts w:ascii="Times New Roman" w:hAnsi="Times New Roman" w:cs="Times New Roman"/>
+          <w:sz w:val="24"/>
+        </w:rPr>
+        <w:t>threefold. First of all, we had to cope</w:t>
+      </w:r>
+      <w:r>
+        <w:rPr>
+          <w:rFonts w:ascii="Times New Roman" w:hAnsi="Times New Roman" w:cs="Times New Roman"/>
+          <w:sz w:val="24"/>
+        </w:rPr>
+        <w:t xml:space="preserve"> with</w:t>
+      </w:r>
+      <w:r>
+        <w:rPr>
+          <w:rFonts w:ascii="Times New Roman" w:hAnsi="Times New Roman" w:cs="Times New Roman"/>
+          <w:sz w:val="24"/>
+        </w:rPr>
+        <w:t xml:space="preserve"> greatly varying structures of different websites.</w:t>
+      </w:r>
+      <w:r>
+        <w:rPr>
+          <w:rFonts w:ascii="Times New Roman" w:hAnsi="Times New Roman" w:cs="Times New Roman"/>
+          <w:sz w:val="24"/>
+        </w:rPr>
+        <w:t xml:space="preserve"> Secondly, </w:t>
+      </w:r>
+      <w:r>
+        <w:rPr>
+          <w:rFonts w:ascii="Times New Roman" w:hAnsi="Times New Roman" w:cs="Times New Roman"/>
+          <w:sz w:val="24"/>
+        </w:rPr>
+        <w:t>our search results were sensitive to the accuracy of terms used in the query input by the user. That is, spelling errors or use of different synonyms affected the search results significantly. Thirdly</w:t>
+      </w:r>
+      <w:r>
+        <w:rPr>
+          <w:rFonts w:ascii="Times New Roman" w:hAnsi="Times New Roman" w:cs="Times New Roman"/>
+          <w:sz w:val="24"/>
+        </w:rPr>
+        <w:t>, our analysis of past admission data for machine learning was limited by scarcity of high quality data.</w:t>
+      </w:r>
+      <w:r>
+        <w:rPr>
+          <w:rFonts w:ascii="Times New Roman" w:hAnsi="Times New Roman" w:cs="Times New Roman"/>
+          <w:sz w:val="24"/>
+        </w:rPr>
+        <w:t xml:space="preserve"> </w:t>
+      </w:r>
+    </w:p>
+    <w:p>
+      <w:pPr>
+        <w:rPr>
+          <w:rFonts w:ascii="Times New Roman" w:hAnsi="Times New Roman" w:cs="Times New Roman"/>
+          <w:sz w:val="24"/>
+        </w:rPr>
+      </w:pPr>
+      <w:r>
+        <w:rPr>
+          <w:rFonts w:ascii="Times New Roman" w:hAnsi="Times New Roman" w:cs="Times New Roman"/>
+          <w:sz w:val="24"/>
+        </w:rPr>
+        <w:t>The limitation imposed by first two challenges is that even though our results are close to 100% precision they suffer from low recall. As future work</w:t>
+      </w:r>
+      <w:r>
+        <w:rPr>
+          <w:rFonts w:ascii="Times New Roman" w:hAnsi="Times New Roman" w:cs="Times New Roman"/>
+          <w:sz w:val="24"/>
+        </w:rPr>
+        <w:t>, we can make improvements</w:t>
+      </w:r>
+      <w:r>
+        <w:rPr>
+          <w:rFonts w:ascii="Times New Roman" w:hAnsi="Times New Roman" w:cs="Times New Roman"/>
+          <w:sz w:val="24"/>
+        </w:rPr>
+        <w:t xml:space="preserve"> on this</w:t>
+      </w:r>
+      <w:r>
+        <w:rPr>
+          <w:rFonts w:ascii="Times New Roman" w:hAnsi="Times New Roman" w:cs="Times New Roman"/>
+          <w:sz w:val="24"/>
+        </w:rPr>
+        <w:t xml:space="preserve"> by extracting more generalizable patterns </w:t>
+      </w:r>
+      <w:r>
+        <w:rPr>
+          <w:rFonts w:ascii="Times New Roman" w:hAnsi="Times New Roman" w:cs="Times New Roman"/>
+          <w:sz w:val="24"/>
+        </w:rPr>
+        <w:t>to handle</w:t>
+      </w:r>
+      <w:r>
+        <w:rPr>
+          <w:rFonts w:ascii="Times New Roman" w:hAnsi="Times New Roman" w:cs="Times New Roman"/>
+          <w:sz w:val="24"/>
+        </w:rPr>
+        <w:t xml:space="preserve"> different websites and </w:t>
+      </w:r>
+      <w:r>
+        <w:rPr>
+          <w:rFonts w:ascii="Times New Roman" w:hAnsi="Times New Roman" w:cs="Times New Roman"/>
+          <w:sz w:val="24"/>
+        </w:rPr>
+        <w:t>build a thesaurus of common query terms in this domain. To improve admission data analytics, we could</w:t>
+      </w:r>
+      <w:r>
+        <w:rPr>
+          <w:rFonts w:ascii="Times New Roman" w:hAnsi="Times New Roman" w:cs="Times New Roman"/>
+          <w:sz w:val="24"/>
+        </w:rPr>
+        <w:t xml:space="preserve"> </w:t>
+      </w:r>
+      <w:r>
+        <w:rPr>
+          <w:rFonts w:ascii="Times New Roman" w:hAnsi="Times New Roman" w:cs="Times New Roman"/>
+          <w:sz w:val="24"/>
+        </w:rPr>
+        <w:t>include</w:t>
+      </w:r>
+      <w:r>
+        <w:rPr>
+          <w:rFonts w:ascii="Times New Roman" w:hAnsi="Times New Roman" w:cs="Times New Roman"/>
+          <w:sz w:val="24"/>
+        </w:rPr>
+        <w:t xml:space="preserve"> other popular admission sharing website that we are not yet aware of. </w:t>
+      </w:r>
+      <w:r>
+        <w:rPr>
+          <w:rFonts w:ascii="Times New Roman" w:hAnsi="Times New Roman" w:cs="Times New Roman"/>
+          <w:sz w:val="24"/>
+        </w:rPr>
+        <w:t>Though o</w:t>
+      </w:r>
+      <w:r>
+        <w:rPr>
+          <w:rFonts w:ascii="Times New Roman" w:hAnsi="Times New Roman" w:cs="Times New Roman"/>
+          <w:sz w:val="24"/>
+        </w:rPr>
+        <w:t xml:space="preserve">ne aspect of graduate school admission that is </w:t>
+      </w:r>
+      <w:r>
+        <w:rPr>
+          <w:rFonts w:ascii="Times New Roman" w:hAnsi="Times New Roman" w:cs="Times New Roman"/>
+          <w:sz w:val="24"/>
+        </w:rPr>
+        <w:t xml:space="preserve">obviously </w:t>
+      </w:r>
+      <w:r>
+        <w:rPr>
+          <w:rFonts w:ascii="Times New Roman" w:hAnsi="Times New Roman" w:cs="Times New Roman"/>
+          <w:sz w:val="24"/>
+        </w:rPr>
+        <w:t xml:space="preserve">clear from our analytics results </w:t>
+      </w:r>
+      <w:r>
+        <w:rPr>
+          <w:rFonts w:ascii="Times New Roman" w:hAnsi="Times New Roman" w:cs="Times New Roman"/>
+          <w:sz w:val="24"/>
+        </w:rPr>
+        <w:t>is that</w:t>
+      </w:r>
+      <w:r>
+        <w:rPr>
+          <w:rFonts w:ascii="Times New Roman" w:hAnsi="Times New Roman" w:cs="Times New Roman"/>
+          <w:sz w:val="24"/>
+        </w:rPr>
+        <w:t xml:space="preserve"> </w:t>
+      </w:r>
+      <w:r>
+        <w:rPr>
+          <w:rFonts w:ascii="Times New Roman" w:hAnsi="Times New Roman" w:cs="Times New Roman"/>
+          <w:sz w:val="24"/>
+        </w:rPr>
+        <w:t>high scores or research/work experience possession are not the sole factors of admission decision</w:t>
+      </w:r>
+      <w:r>
+        <w:rPr>
+          <w:rFonts w:ascii="Times New Roman" w:hAnsi="Times New Roman" w:cs="Times New Roman"/>
+          <w:sz w:val="24"/>
+        </w:rPr>
+        <w:t>.</w:t>
+      </w:r>
       <w:r>
         <w:rPr>
           <w:rFonts w:ascii="Times New Roman" w:hAnsi="Times New Roman" w:cs="Times New Roman" w:hint="eastAsia"/>
           <w:sz w:val="24"/>
         </w:rPr>
-        <w:t>The results for our admission predictions clearly indicate that</w:t>
-      </w:r>
-      <w:r>
-        <w:rPr>
-          <w:rFonts w:ascii="Times New Roman" w:hAnsi="Times New Roman" w:cs="Times New Roman"/>
-          <w:sz w:val="24"/>
-        </w:rPr>
-        <w:t xml:space="preserve"> favorable</w:t>
-      </w:r>
-      <w:r>
-        <w:rPr>
-          <w:rFonts w:ascii="Times New Roman" w:hAnsi="Times New Roman" w:cs="Times New Roman"/>
-          <w:sz w:val="24"/>
-        </w:rPr>
-        <w:t xml:space="preserve"> quantitative data are not the sole criteria for successful admission.</w:t>
-      </w:r>
-      <w:r>
-        <w:rPr>
-          <w:rFonts w:ascii="Times New Roman" w:hAnsi="Times New Roman" w:cs="Times New Roman" w:hint="eastAsia"/>
-          <w:sz w:val="24"/>
-        </w:rPr>
         <w:t xml:space="preserve"> </w:t>
       </w:r>
       <w:r>
@@ -4461,7 +4855,21 @@
           <w:rFonts w:ascii="Times New Roman" w:hAnsi="Times New Roman" w:cs="Times New Roman"/>
           <w:sz w:val="24"/>
         </w:rPr>
-        <w:t>The quality of papers published, statement of purpose, and recommendation letters all play a major role besides the test scores.</w:t>
+        <w:t xml:space="preserve">The quality of papers published, statement of purpose, and recommendation letters all play a major role besides </w:t>
+      </w:r>
+      <w:r>
+        <w:rPr>
+          <w:rFonts w:ascii="Times New Roman" w:hAnsi="Times New Roman" w:cs="Times New Roman"/>
+          <w:sz w:val="24"/>
+        </w:rPr>
+        <w:t>those factors</w:t>
+      </w:r>
+      <w:r>
+        <w:rPr>
+          <w:rFonts w:ascii="Times New Roman" w:hAnsi="Times New Roman" w:cs="Times New Roman"/>
+          <w:sz w:val="24"/>
+        </w:rPr>
+        <w:t>.</w:t>
       </w:r>
       <w:r>
         <w:rPr>
@@ -5529,7 +5937,7 @@
 </file>
 
 <file path=customXml/itemProps1.xml><?xml version="1.0" encoding="utf-8"?>
-<ds:datastoreItem xmlns:ds="http://schemas.openxmlformats.org/officeDocument/2006/customXml" ds:itemID="{974204A1-3CD4-41B5-9E3E-83DBB73CE05B}">
+<ds:datastoreItem xmlns:ds="http://schemas.openxmlformats.org/officeDocument/2006/customXml" ds:itemID="{B6ECEDBD-B2F6-44BB-9CDC-57D40C04F5E0}">
   <ds:schemaRefs>
     <ds:schemaRef ds:uri="http://schemas.openxmlformats.org/officeDocument/2006/bibliography"/>
   </ds:schemaRefs>

</xml_diff>

<commit_message>
Updated references for final report
</commit_message>
<xml_diff>
--- a/final_project/docs/FinalReport.docx
+++ b/final_project/docs/FinalReport.docx
@@ -1288,8 +1288,6 @@
             </w:r>
           </w:p>
         </w:tc>
-        <w:bookmarkStart w:id="0" w:name="_GoBack"/>
-        <w:bookmarkEnd w:id="0"/>
       </w:tr>
     </w:tbl>
     <w:p>
@@ -1499,7 +1497,6 @@
         </w:rPr>
         <w:t xml:space="preserve">This feature uses </w:t>
       </w:r>
-      <w:proofErr w:type="gramStart"/>
       <w:r>
         <w:rPr>
           <w:rFonts w:ascii="Times New Roman" w:hAnsi="Times New Roman" w:cs="Times New Roman"/>
@@ -1519,9 +1516,15 @@
           <w:rFonts w:ascii="Times New Roman" w:hAnsi="Times New Roman" w:cs="Times New Roman"/>
           <w:sz w:val="24"/>
         </w:rPr>
+        <w:t xml:space="preserve"> </w:t>
+      </w:r>
+      <w:r>
+        <w:rPr>
+          <w:rFonts w:ascii="Times New Roman" w:hAnsi="Times New Roman" w:cs="Times New Roman"/>
+          <w:sz w:val="24"/>
+        </w:rPr>
         <w:t>[</w:t>
       </w:r>
-      <w:proofErr w:type="gramEnd"/>
       <w:r>
         <w:rPr>
           <w:rFonts w:ascii="Times New Roman" w:hAnsi="Times New Roman" w:cs="Times New Roman"/>
@@ -1608,6 +1611,8 @@
         </w:rPr>
         <w:t>ndeed</w:t>
       </w:r>
+      <w:bookmarkStart w:id="0" w:name="_GoBack"/>
+      <w:bookmarkEnd w:id="0"/>
       <w:r>
         <w:rPr>
           <w:rFonts w:ascii="Times New Roman" w:hAnsi="Times New Roman" w:cs="Times New Roman"/>
@@ -4480,7 +4485,7 @@
     <w:p>
       <w:pPr>
         <w:rPr>
-          <w:rFonts w:ascii="Times New Roman" w:hAnsi="Times New Roman" w:cs="Times New Roman" w:hint="eastAsia"/>
+          <w:rFonts w:ascii="Times New Roman" w:hAnsi="Times New Roman" w:cs="Times New Roman"/>
           <w:sz w:val="24"/>
         </w:rPr>
       </w:pPr>
@@ -5003,6 +5008,7 @@
     <w:p>
       <w:pPr>
         <w:rPr>
+          <w:rStyle w:val="Hyperlink"/>
           <w:rFonts w:ascii="Times New Roman" w:hAnsi="Times New Roman" w:cs="Times New Roman"/>
           <w:sz w:val="24"/>
         </w:rPr>
@@ -5038,6 +5044,165 @@
           <w:t>http://www.indeed.com</w:t>
         </w:r>
       </w:hyperlink>
+    </w:p>
+    <w:p>
+      <w:pPr>
+        <w:rPr>
+          <w:rFonts w:ascii="Times New Roman" w:hAnsi="Times New Roman" w:cs="Times New Roman"/>
+          <w:sz w:val="24"/>
+        </w:rPr>
+      </w:pPr>
+      <w:r>
+        <w:rPr>
+          <w:rFonts w:ascii="Times New Roman" w:hAnsi="Times New Roman" w:cs="Times New Roman" w:hint="eastAsia"/>
+          <w:sz w:val="24"/>
+        </w:rPr>
+        <w:t>[5]</w:t>
+      </w:r>
+      <w:r>
+        <w:rPr>
+          <w:rFonts w:ascii="Times New Roman" w:hAnsi="Times New Roman" w:cs="Times New Roman"/>
+          <w:sz w:val="24"/>
+        </w:rPr>
+        <w:t xml:space="preserve"> Christopher D. </w:t>
+      </w:r>
+      <w:r>
+        <w:rPr>
+          <w:rFonts w:ascii="Times New Roman" w:hAnsi="Times New Roman" w:cs="Times New Roman"/>
+          <w:sz w:val="24"/>
+        </w:rPr>
+        <w:t xml:space="preserve">Manning, </w:t>
+      </w:r>
+      <w:proofErr w:type="spellStart"/>
+      <w:r>
+        <w:rPr>
+          <w:rFonts w:ascii="Times New Roman" w:hAnsi="Times New Roman" w:cs="Times New Roman"/>
+          <w:sz w:val="24"/>
+        </w:rPr>
+        <w:t>P</w:t>
+      </w:r>
+      <w:r>
+        <w:rPr>
+          <w:rFonts w:ascii="Times New Roman" w:hAnsi="Times New Roman" w:cs="Times New Roman"/>
+          <w:sz w:val="24"/>
+        </w:rPr>
+        <w:t>rabhakar</w:t>
+      </w:r>
+      <w:proofErr w:type="spellEnd"/>
+      <w:r>
+        <w:rPr>
+          <w:rFonts w:ascii="Times New Roman" w:hAnsi="Times New Roman" w:cs="Times New Roman"/>
+          <w:sz w:val="24"/>
+        </w:rPr>
+        <w:t xml:space="preserve"> </w:t>
+      </w:r>
+      <w:proofErr w:type="spellStart"/>
+      <w:r>
+        <w:rPr>
+          <w:rFonts w:ascii="Times New Roman" w:hAnsi="Times New Roman" w:cs="Times New Roman"/>
+          <w:sz w:val="24"/>
+        </w:rPr>
+        <w:t>Raghavan</w:t>
+      </w:r>
+      <w:proofErr w:type="spellEnd"/>
+      <w:r>
+        <w:rPr>
+          <w:rFonts w:ascii="Times New Roman" w:hAnsi="Times New Roman" w:cs="Times New Roman"/>
+          <w:sz w:val="24"/>
+        </w:rPr>
+        <w:t xml:space="preserve"> and </w:t>
+      </w:r>
+      <w:proofErr w:type="spellStart"/>
+      <w:r>
+        <w:rPr>
+          <w:rFonts w:ascii="Times New Roman" w:hAnsi="Times New Roman" w:cs="Times New Roman"/>
+          <w:sz w:val="24"/>
+        </w:rPr>
+        <w:t>H</w:t>
+      </w:r>
+      <w:r>
+        <w:rPr>
+          <w:rFonts w:ascii="Times New Roman" w:hAnsi="Times New Roman" w:cs="Times New Roman"/>
+          <w:sz w:val="24"/>
+        </w:rPr>
+        <w:t>inrich</w:t>
+      </w:r>
+      <w:proofErr w:type="spellEnd"/>
+      <w:r>
+        <w:rPr>
+          <w:rFonts w:ascii="Times New Roman" w:hAnsi="Times New Roman" w:cs="Times New Roman"/>
+          <w:sz w:val="24"/>
+        </w:rPr>
+        <w:t xml:space="preserve"> </w:t>
+      </w:r>
+      <w:proofErr w:type="spellStart"/>
+      <w:r>
+        <w:rPr>
+          <w:rFonts w:ascii="Times New Roman" w:hAnsi="Times New Roman" w:cs="Times New Roman"/>
+          <w:sz w:val="24"/>
+        </w:rPr>
+        <w:t>Schuetze</w:t>
+      </w:r>
+      <w:proofErr w:type="spellEnd"/>
+      <w:r>
+        <w:rPr>
+          <w:rFonts w:ascii="Times New Roman" w:hAnsi="Times New Roman" w:cs="Times New Roman"/>
+          <w:sz w:val="24"/>
+        </w:rPr>
+        <w:t xml:space="preserve">, </w:t>
+      </w:r>
+      <w:r>
+        <w:rPr>
+          <w:rFonts w:ascii="Times New Roman" w:hAnsi="Times New Roman" w:cs="Times New Roman"/>
+          <w:i/>
+          <w:sz w:val="24"/>
+        </w:rPr>
+        <w:t>Introduction to Information Retrieval</w:t>
+      </w:r>
+      <w:r>
+        <w:rPr>
+          <w:rFonts w:ascii="Times New Roman" w:hAnsi="Times New Roman" w:cs="Times New Roman"/>
+          <w:sz w:val="24"/>
+        </w:rPr>
+        <w:t>, Cambridge University Press, 2008.</w:t>
+      </w:r>
+    </w:p>
+    <w:p>
+      <w:pPr>
+        <w:rPr>
+          <w:rFonts w:ascii="Times New Roman" w:hAnsi="Times New Roman" w:cs="Times New Roman" w:hint="eastAsia"/>
+          <w:sz w:val="24"/>
+        </w:rPr>
+      </w:pPr>
+      <w:r>
+        <w:rPr>
+          <w:rFonts w:ascii="Times New Roman" w:hAnsi="Times New Roman" w:cs="Times New Roman"/>
+          <w:sz w:val="24"/>
+        </w:rPr>
+        <w:t xml:space="preserve">[6] </w:t>
+      </w:r>
+      <w:r>
+        <w:rPr>
+          <w:rFonts w:ascii="Times New Roman" w:hAnsi="Times New Roman" w:cs="Times New Roman" w:hint="eastAsia"/>
+          <w:sz w:val="24"/>
+        </w:rPr>
+        <w:t xml:space="preserve">Christopher M. Bishop, </w:t>
+      </w:r>
+      <w:r>
+        <w:rPr>
+          <w:rFonts w:ascii="Times New Roman" w:hAnsi="Times New Roman" w:cs="Times New Roman"/>
+          <w:i/>
+          <w:sz w:val="24"/>
+        </w:rPr>
+        <w:t>Pattern Recognition and Machine Learning</w:t>
+      </w:r>
+      <w:r>
+        <w:rPr>
+          <w:rFonts w:ascii="Times New Roman" w:hAnsi="Times New Roman" w:cs="Times New Roman"/>
+          <w:sz w:val="24"/>
+        </w:rPr>
+        <w:t>, Springer, 2006.</w:t>
+      </w:r>
     </w:p>
     <w:p>
       <w:pPr>
@@ -5937,7 +6102,7 @@
 </file>
 
 <file path=customXml/itemProps1.xml><?xml version="1.0" encoding="utf-8"?>
-<ds:datastoreItem xmlns:ds="http://schemas.openxmlformats.org/officeDocument/2006/customXml" ds:itemID="{B6ECEDBD-B2F6-44BB-9CDC-57D40C04F5E0}">
+<ds:datastoreItem xmlns:ds="http://schemas.openxmlformats.org/officeDocument/2006/customXml" ds:itemID="{543E4007-D6CF-4999-A0E4-EBD3D7D93B82}">
   <ds:schemaRefs>
     <ds:schemaRef ds:uri="http://schemas.openxmlformats.org/officeDocument/2006/bibliography"/>
   </ds:schemaRefs>

</xml_diff>

<commit_message>
Finished writing up final report
</commit_message>
<xml_diff>
--- a/final_project/docs/FinalReport.docx
+++ b/final_project/docs/FinalReport.docx
@@ -229,7 +229,21 @@
           <w:rFonts w:ascii="Times New Roman" w:hAnsi="Times New Roman" w:cs="Times New Roman"/>
           <w:sz w:val="24"/>
         </w:rPr>
-        <w:t>past admission results, and prediction of receiving an admission based on machine learning approach.</w:t>
+        <w:t>past admission results, and prediction of receiving an admission based on machine learning approach</w:t>
+      </w:r>
+      <w:r>
+        <w:rPr>
+          <w:rFonts w:ascii="Times New Roman" w:hAnsi="Times New Roman" w:cs="Times New Roman"/>
+          <w:sz w:val="24"/>
+        </w:rPr>
+        <w:t xml:space="preserve"> – all in a single package</w:t>
+      </w:r>
+      <w:r>
+        <w:rPr>
+          <w:rFonts w:ascii="Times New Roman" w:hAnsi="Times New Roman" w:cs="Times New Roman"/>
+          <w:sz w:val="24"/>
+        </w:rPr>
+        <w:t>.</w:t>
       </w:r>
     </w:p>
     <w:p>
@@ -1611,8 +1625,6 @@
         </w:rPr>
         <w:t>ndeed</w:t>
       </w:r>
-      <w:bookmarkStart w:id="0" w:name="_GoBack"/>
-      <w:bookmarkEnd w:id="0"/>
       <w:r>
         <w:rPr>
           <w:rFonts w:ascii="Times New Roman" w:hAnsi="Times New Roman" w:cs="Times New Roman"/>
@@ -2129,25 +2141,31 @@
     <w:p>
       <w:pPr>
         <w:rPr>
-          <w:rFonts w:ascii="Times New Roman" w:hAnsi="Times New Roman" w:cs="Times New Roman"/>
-          <w:sz w:val="24"/>
-        </w:rPr>
-      </w:pPr>
-      <w:r>
-        <w:rPr>
-          <w:rFonts w:ascii="Times New Roman" w:hAnsi="Times New Roman" w:cs="Times New Roman"/>
-          <w:sz w:val="24"/>
-        </w:rPr>
-        <w:t>This is an experimental feature where we make use of machine learning based approach to predicting application outcomes. First we create feature vectors consisting of following components:</w:t>
-      </w:r>
-    </w:p>
-    <w:p>
-      <w:pPr>
-        <w:rPr>
-          <w:rFonts w:ascii="Times New Roman" w:hAnsi="Times New Roman" w:cs="Times New Roman"/>
-          <w:sz w:val="24"/>
-        </w:rPr>
-      </w:pPr>
+          <w:rFonts w:ascii="Times New Roman" w:hAnsi="Times New Roman" w:cs="Times New Roman" w:hint="eastAsia"/>
+          <w:sz w:val="24"/>
+        </w:rPr>
+      </w:pPr>
+      <w:r>
+        <w:rPr>
+          <w:rFonts w:ascii="Times New Roman" w:hAnsi="Times New Roman" w:cs="Times New Roman"/>
+          <w:sz w:val="24"/>
+        </w:rPr>
+        <w:t xml:space="preserve">This is an experimental feature where we make use of machine learning based approach to predicting application outcomes. First we create feature vectors </w:t>
+      </w:r>
+      <w:r>
+        <w:rPr>
+          <w:rFonts w:ascii="Times New Roman" w:hAnsi="Times New Roman" w:cs="Times New Roman"/>
+          <w:sz w:val="24"/>
+        </w:rPr>
+        <w:t>with</w:t>
+      </w:r>
+      <w:r>
+        <w:rPr>
+          <w:rFonts w:ascii="Times New Roman" w:hAnsi="Times New Roman" w:cs="Times New Roman"/>
+          <w:sz w:val="24"/>
+        </w:rPr>
+        <w:t xml:space="preserve"> following components:</w:t>
+      </w:r>
     </w:p>
     <w:tbl>
       <w:tblPr>
@@ -2368,14 +2386,6 @@
           <w:sz w:val="24"/>
         </w:rPr>
       </w:pPr>
-    </w:p>
-    <w:p>
-      <w:pPr>
-        <w:rPr>
-          <w:rFonts w:ascii="Times New Roman" w:hAnsi="Times New Roman" w:cs="Times New Roman"/>
-          <w:sz w:val="24"/>
-        </w:rPr>
-      </w:pPr>
       <w:r>
         <w:rPr>
           <w:rFonts w:ascii="Times New Roman" w:hAnsi="Times New Roman" w:cs="Times New Roman"/>
@@ -2684,42 +2694,49 @@
               <w:rPr>
                 <w:rFonts w:ascii="Times New Roman" w:hAnsi="Times New Roman" w:cs="Times New Roman"/>
               </w:rPr>
+              <w:t>Number of Training Data: 78</w:t>
+            </w:r>
+          </w:p>
+          <w:p>
+            <w:pPr>
+              <w:rPr>
+                <w:rFonts w:ascii="Times New Roman" w:hAnsi="Times New Roman" w:cs="Times New Roman"/>
+              </w:rPr>
+            </w:pPr>
+            <w:r>
+              <w:rPr>
+                <w:rFonts w:ascii="Times New Roman" w:hAnsi="Times New Roman" w:cs="Times New Roman"/>
+              </w:rPr>
+              <w:t>Number of Testing Data: 20</w:t>
+            </w:r>
+          </w:p>
+          <w:p>
+            <w:pPr>
+              <w:rPr>
+                <w:rFonts w:ascii="Times New Roman" w:hAnsi="Times New Roman" w:cs="Times New Roman"/>
+              </w:rPr>
+            </w:pPr>
+          </w:p>
+          <w:p>
+            <w:pPr>
+              <w:rPr>
+                <w:rFonts w:ascii="Times New Roman" w:hAnsi="Times New Roman" w:cs="Times New Roman" w:hint="eastAsia"/>
+              </w:rPr>
+            </w:pPr>
+          </w:p>
+          <w:p>
+            <w:pPr>
+              <w:rPr>
+                <w:rFonts w:ascii="Times New Roman" w:hAnsi="Times New Roman" w:cs="Times New Roman"/>
+                <w:b/>
+              </w:rPr>
+            </w:pPr>
+            <w:r>
+              <w:rPr>
+                <w:rFonts w:ascii="Times New Roman" w:hAnsi="Times New Roman" w:cs="Times New Roman"/>
+                <w:b/>
+              </w:rPr>
               <w:lastRenderedPageBreak/>
-              <w:t>Number of Training Data: 78</w:t>
-            </w:r>
-          </w:p>
-          <w:p>
-            <w:pPr>
-              <w:rPr>
-                <w:rFonts w:ascii="Times New Roman" w:hAnsi="Times New Roman" w:cs="Times New Roman"/>
-              </w:rPr>
-            </w:pPr>
-            <w:r>
-              <w:rPr>
-                <w:rFonts w:ascii="Times New Roman" w:hAnsi="Times New Roman" w:cs="Times New Roman"/>
-              </w:rPr>
-              <w:t>Number of Testing Data: 20</w:t>
-            </w:r>
-          </w:p>
-          <w:p>
-            <w:pPr>
-              <w:rPr>
-                <w:rFonts w:ascii="Times New Roman" w:hAnsi="Times New Roman" w:cs="Times New Roman"/>
-              </w:rPr>
-            </w:pPr>
-          </w:p>
-          <w:p>
-            <w:pPr>
-              <w:rPr>
-                <w:rFonts w:ascii="Times New Roman" w:hAnsi="Times New Roman" w:cs="Times New Roman"/>
-                <w:b/>
-              </w:rPr>
-            </w:pPr>
-            <w:r>
-              <w:rPr>
-                <w:rFonts w:ascii="Times New Roman" w:hAnsi="Times New Roman" w:cs="Times New Roman"/>
-                <w:b/>
-              </w:rPr>
               <w:t>Classification using k-Nearest Neighbors</w:t>
             </w:r>
           </w:p>
@@ -3473,15 +3490,7 @@
           <w:rFonts w:ascii="Times New Roman" w:hAnsi="Times New Roman" w:cs="Times New Roman"/>
           <w:sz w:val="24"/>
         </w:rPr>
-        <w:t xml:space="preserve">-NN, and SVM models, we performed experiments by varying the parameters and observing the resulting accuracy. The relevant </w:t>
-      </w:r>
-      <w:r>
-        <w:rPr>
-          <w:rFonts w:ascii="Times New Roman" w:hAnsi="Times New Roman" w:cs="Times New Roman"/>
-          <w:sz w:val="24"/>
-        </w:rPr>
-        <w:lastRenderedPageBreak/>
-        <w:t xml:space="preserve">parameters are the number of components to keep for PCA, the number of neighbors to assign for </w:t>
+        <w:t xml:space="preserve">-NN, and SVM models, we performed experiments by varying the parameters and observing the resulting accuracy. The relevant parameters are the number of components to keep for PCA, the number of neighbors to assign for </w:t>
       </w:r>
       <w:r>
         <w:rPr>
@@ -3526,6 +3535,7 @@
                 <w:rFonts w:ascii="Times New Roman" w:hAnsi="Times New Roman" w:cs="Times New Roman"/>
                 <w:b/>
               </w:rPr>
+              <w:lastRenderedPageBreak/>
               <w:t>Classification using k-Nearest Neighbors</w:t>
             </w:r>
           </w:p>
@@ -4566,15 +4576,7 @@
           <w:rFonts w:ascii="Times New Roman" w:hAnsi="Times New Roman" w:cs="Times New Roman"/>
           <w:sz w:val="24"/>
         </w:rPr>
-        <w:t xml:space="preserve"> Hence, in our case, it is more meaningful to see whether the </w:t>
-      </w:r>
-      <w:r>
-        <w:rPr>
-          <w:rFonts w:ascii="Times New Roman" w:hAnsi="Times New Roman" w:cs="Times New Roman"/>
-          <w:sz w:val="24"/>
-        </w:rPr>
-        <w:lastRenderedPageBreak/>
-        <w:t>predictor accurately judged accepted applicants.</w:t>
+        <w:t xml:space="preserve"> Hence, in our case, it is more meaningful to see whether the predictor accurately judged accepted applicants.</w:t>
       </w:r>
       <w:r>
         <w:rPr>
@@ -4605,14 +4607,6 @@
         </w:rPr>
         <w:t>.</w:t>
       </w:r>
-    </w:p>
-    <w:p>
-      <w:pPr>
-        <w:rPr>
-          <w:rFonts w:ascii="Times New Roman" w:hAnsi="Times New Roman" w:cs="Times New Roman"/>
-          <w:sz w:val="24"/>
-        </w:rPr>
-      </w:pPr>
     </w:p>
     <w:p>
       <w:pPr>
@@ -4634,6 +4628,7 @@
           <w:b/>
           <w:sz w:val="24"/>
         </w:rPr>
+        <w:lastRenderedPageBreak/>
         <w:t>Conclusion</w:t>
       </w:r>
     </w:p>
@@ -4881,7 +4876,64 @@
           <w:rFonts w:ascii="Times New Roman" w:hAnsi="Times New Roman" w:cs="Times New Roman"/>
           <w:sz w:val="24"/>
         </w:rPr>
-        <w:t xml:space="preserve"> In any case, our predictor was implemented to give an advice to potential applicants and to let them gauge better of themselves.</w:t>
+        <w:t xml:space="preserve"> In any case, our pred</w:t>
+      </w:r>
+      <w:r>
+        <w:rPr>
+          <w:rFonts w:ascii="Times New Roman" w:hAnsi="Times New Roman" w:cs="Times New Roman"/>
+          <w:sz w:val="24"/>
+        </w:rPr>
+        <w:t>ictor was implemented to give a rough</w:t>
+      </w:r>
+      <w:r>
+        <w:rPr>
+          <w:rFonts w:ascii="Times New Roman" w:hAnsi="Times New Roman" w:cs="Times New Roman"/>
+          <w:sz w:val="24"/>
+        </w:rPr>
+        <w:t xml:space="preserve"> advice to potential applicants and to let them gauge better of themselves.</w:t>
+      </w:r>
+    </w:p>
+    <w:p>
+      <w:pPr>
+        <w:rPr>
+          <w:rFonts w:ascii="Times New Roman" w:hAnsi="Times New Roman" w:cs="Times New Roman"/>
+          <w:sz w:val="24"/>
+        </w:rPr>
+      </w:pPr>
+      <w:r>
+        <w:rPr>
+          <w:rFonts w:ascii="Times New Roman" w:hAnsi="Times New Roman" w:cs="Times New Roman"/>
+          <w:sz w:val="24"/>
+        </w:rPr>
+        <w:t xml:space="preserve">Despite some of the limitations described above, our system has significant value in that it provides a single entry point for graduate application research – a feature which cannot be found elsewhere in the web. It eliminates the need to manually search and click on every single faculty member’s homepage or current student’s resume to look for relevant information as the summarization is presented automatically. </w:t>
+      </w:r>
+      <w:r>
+        <w:rPr>
+          <w:rFonts w:ascii="Times New Roman" w:hAnsi="Times New Roman" w:cs="Times New Roman"/>
+          <w:sz w:val="24"/>
+        </w:rPr>
+        <w:t>Moreover</w:t>
+      </w:r>
+      <w:r>
+        <w:rPr>
+          <w:rFonts w:ascii="Times New Roman" w:hAnsi="Times New Roman" w:cs="Times New Roman"/>
+          <w:sz w:val="24"/>
+        </w:rPr>
+        <w:t xml:space="preserve">, we include a website of different language (i.e. Korean) that many applicants would normally have </w:t>
+      </w:r>
+      <w:r>
+        <w:rPr>
+          <w:rFonts w:ascii="Times New Roman" w:hAnsi="Times New Roman" w:cs="Times New Roman"/>
+          <w:sz w:val="24"/>
+        </w:rPr>
+        <w:t xml:space="preserve">restricted access to. In alignment with future web direction, our system has the potential to become a very specialized domain specific scout or gatherer. </w:t>
+      </w:r>
+      <w:r>
+        <w:rPr>
+          <w:rFonts w:ascii="Times New Roman" w:hAnsi="Times New Roman" w:cs="Times New Roman"/>
+          <w:sz w:val="24"/>
+        </w:rPr>
+        <w:t xml:space="preserve">    </w:t>
       </w:r>
     </w:p>
     <w:p>
@@ -5004,6 +5056,8 @@
           <w:t>http://grad-schools.usnews.rankingsandreviews.com/best-graduate-schools</w:t>
         </w:r>
       </w:hyperlink>
+      <w:bookmarkStart w:id="0" w:name="_GoBack"/>
+      <w:bookmarkEnd w:id="0"/>
     </w:p>
     <w:p>
       <w:pPr>
@@ -5170,47 +5224,130 @@
     <w:p>
       <w:pPr>
         <w:rPr>
+          <w:rFonts w:ascii="Times New Roman" w:hAnsi="Times New Roman" w:cs="Times New Roman"/>
+          <w:sz w:val="24"/>
+        </w:rPr>
+      </w:pPr>
+      <w:r>
+        <w:rPr>
+          <w:rFonts w:ascii="Times New Roman" w:hAnsi="Times New Roman" w:cs="Times New Roman"/>
+          <w:sz w:val="24"/>
+        </w:rPr>
+        <w:t xml:space="preserve">[6] </w:t>
+      </w:r>
+      <w:r>
+        <w:rPr>
           <w:rFonts w:ascii="Times New Roman" w:hAnsi="Times New Roman" w:cs="Times New Roman" w:hint="eastAsia"/>
           <w:sz w:val="24"/>
         </w:rPr>
-      </w:pPr>
-      <w:r>
-        <w:rPr>
-          <w:rFonts w:ascii="Times New Roman" w:hAnsi="Times New Roman" w:cs="Times New Roman"/>
-          <w:sz w:val="24"/>
-        </w:rPr>
-        <w:t xml:space="preserve">[6] </w:t>
-      </w:r>
-      <w:r>
+        <w:t xml:space="preserve">Christopher M. Bishop, </w:t>
+      </w:r>
+      <w:r>
+        <w:rPr>
+          <w:rFonts w:ascii="Times New Roman" w:hAnsi="Times New Roman" w:cs="Times New Roman"/>
+          <w:i/>
+          <w:sz w:val="24"/>
+        </w:rPr>
+        <w:t>Pattern Recognition and Machine Learning</w:t>
+      </w:r>
+      <w:r>
+        <w:rPr>
+          <w:rFonts w:ascii="Times New Roman" w:hAnsi="Times New Roman" w:cs="Times New Roman"/>
+          <w:sz w:val="24"/>
+        </w:rPr>
+        <w:t>, Springer, 2006.</w:t>
+      </w:r>
+    </w:p>
+    <w:p>
+      <w:pPr>
+        <w:rPr>
+          <w:rFonts w:ascii="Times New Roman" w:hAnsi="Times New Roman" w:cs="Times New Roman"/>
+          <w:sz w:val="24"/>
+        </w:rPr>
+      </w:pPr>
+    </w:p>
+    <w:p>
+      <w:pPr>
+        <w:pStyle w:val="ListParagraph"/>
+        <w:numPr>
+          <w:ilvl w:val="0"/>
+          <w:numId w:val="1"/>
+        </w:numPr>
+        <w:ind w:leftChars="0"/>
         <w:rPr>
           <w:rFonts w:ascii="Times New Roman" w:hAnsi="Times New Roman" w:cs="Times New Roman" w:hint="eastAsia"/>
-          <w:sz w:val="24"/>
-        </w:rPr>
-        <w:t xml:space="preserve">Christopher M. Bishop, </w:t>
-      </w:r>
+          <w:b/>
+          <w:sz w:val="24"/>
+        </w:rPr>
+      </w:pPr>
+      <w:r>
+        <w:rPr>
+          <w:rFonts w:ascii="Times New Roman" w:hAnsi="Times New Roman" w:cs="Times New Roman" w:hint="eastAsia"/>
+          <w:b/>
+          <w:sz w:val="24"/>
+        </w:rPr>
+        <w:t>Appendix</w:t>
+      </w:r>
+    </w:p>
+    <w:p>
+      <w:pPr>
+        <w:rPr>
+          <w:rFonts w:ascii="Times New Roman" w:hAnsi="Times New Roman" w:cs="Times New Roman"/>
+          <w:sz w:val="24"/>
+        </w:rPr>
+      </w:pPr>
+      <w:r>
+        <w:rPr>
+          <w:rFonts w:ascii="Times New Roman" w:hAnsi="Times New Roman" w:cs="Times New Roman" w:hint="eastAsia"/>
+          <w:sz w:val="24"/>
+        </w:rPr>
+        <w:t xml:space="preserve">To </w:t>
+      </w:r>
+      <w:r>
+        <w:rPr>
+          <w:rFonts w:ascii="Times New Roman" w:hAnsi="Times New Roman" w:cs="Times New Roman"/>
+          <w:sz w:val="24"/>
+        </w:rPr>
+        <w:t>start our application</w:t>
+      </w:r>
+      <w:r>
+        <w:rPr>
+          <w:rFonts w:ascii="Times New Roman" w:hAnsi="Times New Roman" w:cs="Times New Roman" w:hint="eastAsia"/>
+          <w:sz w:val="24"/>
+        </w:rPr>
+        <w:t>, simply</w:t>
+      </w:r>
+      <w:r>
+        <w:rPr>
+          <w:rFonts w:ascii="Times New Roman" w:hAnsi="Times New Roman" w:cs="Times New Roman"/>
+          <w:sz w:val="24"/>
+        </w:rPr>
+        <w:t xml:space="preserve"> run ‘GradInfo.py’.</w:t>
+      </w:r>
+      <w:r>
+        <w:rPr>
+          <w:rFonts w:ascii="Times New Roman" w:hAnsi="Times New Roman" w:cs="Times New Roman"/>
+          <w:sz w:val="24"/>
+        </w:rPr>
+        <w:t xml:space="preserve"> All required libraries are already installed in the </w:t>
+      </w:r>
+      <w:proofErr w:type="spellStart"/>
       <w:r>
         <w:rPr>
           <w:rFonts w:ascii="Times New Roman" w:hAnsi="Times New Roman" w:cs="Times New Roman"/>
           <w:i/>
           <w:sz w:val="24"/>
         </w:rPr>
-        <w:t>Pattern Recognition and Machine Learning</w:t>
-      </w:r>
-      <w:r>
-        <w:rPr>
-          <w:rFonts w:ascii="Times New Roman" w:hAnsi="Times New Roman" w:cs="Times New Roman"/>
-          <w:sz w:val="24"/>
-        </w:rPr>
-        <w:t>, Springer, 2006.</w:t>
-      </w:r>
-    </w:p>
-    <w:p>
-      <w:pPr>
-        <w:rPr>
-          <w:rFonts w:ascii="Times New Roman" w:hAnsi="Times New Roman" w:cs="Times New Roman"/>
-          <w:sz w:val="24"/>
-        </w:rPr>
-      </w:pPr>
+        <w:t>ugrad</w:t>
+      </w:r>
+      <w:proofErr w:type="spellEnd"/>
+      <w:r>
+        <w:rPr>
+          <w:rFonts w:ascii="Times New Roman" w:hAnsi="Times New Roman" w:cs="Times New Roman"/>
+          <w:sz w:val="24"/>
+        </w:rPr>
+        <w:t xml:space="preserve"> machine.</w:t>
+      </w:r>
     </w:p>
     <w:sectPr>
       <w:pgSz w:w="11906" w:h="16838"/>
@@ -6102,7 +6239,7 @@
 </file>
 
 <file path=customXml/itemProps1.xml><?xml version="1.0" encoding="utf-8"?>
-<ds:datastoreItem xmlns:ds="http://schemas.openxmlformats.org/officeDocument/2006/customXml" ds:itemID="{543E4007-D6CF-4999-A0E4-EBD3D7D93B82}">
+<ds:datastoreItem xmlns:ds="http://schemas.openxmlformats.org/officeDocument/2006/customXml" ds:itemID="{C5697FDC-4970-443A-83AA-0EE9ABFB211A}">
   <ds:schemaRefs>
     <ds:schemaRef ds:uri="http://schemas.openxmlformats.org/officeDocument/2006/bibliography"/>
   </ds:schemaRefs>

</xml_diff>